<commit_message>
modified the code and recorded observations
</commit_message>
<xml_diff>
--- a/hw04/50247648.docx
+++ b/hw04/50247648.docx
@@ -10,6 +10,8 @@
           <w:numId w:val="1"/>
         </w:numPr>
       </w:pPr>
+      <w:bookmarkStart w:id="0" w:name="_GoBack"/>
+      <w:bookmarkEnd w:id="0"/>
       <w:r>
         <w:t>How does an auto-encoder detect errors?</w:t>
       </w:r>
@@ -222,6 +224,9 @@
         <w:t xml:space="preserve">The tutorial uses </w:t>
       </w:r>
       <w:r>
+        <w:t xml:space="preserve">logistic </w:t>
+      </w:r>
+      <w:r>
         <w:t>sigmoid activation function</w:t>
       </w:r>
       <w:r>
@@ -558,16 +563,10 @@
       </w:pPr>
       <w:r>
         <w:lastRenderedPageBreak/>
-        <w:t>Minimum gradient is reached at 92</w:t>
-      </w:r>
-      <w:r>
-        <w:rPr>
-          <w:vertAlign w:val="superscript"/>
-        </w:rPr>
-        <w:t>nd</w:t>
-      </w:r>
-      <w:r>
-        <w:t xml:space="preserve"> epoch</w:t>
+        <w:t xml:space="preserve">Reducing the number of neurons reduces the accuracy of classification. </w:t>
+      </w:r>
+      <w:r>
+        <w:t>This is expected.</w:t>
       </w:r>
     </w:p>
     <w:p>
@@ -579,10 +578,15 @@
         </w:numPr>
       </w:pPr>
       <w:r>
-        <w:t xml:space="preserve">Reducing the number of neurons reduces the accuracy of classification. </w:t>
-      </w:r>
-      <w:r>
-        <w:t>This is expected.</w:t>
+        <w:t xml:space="preserve">Added one more layer of </w:t>
+      </w:r>
+      <w:proofErr w:type="spellStart"/>
+      <w:r>
+        <w:t>autoencoder</w:t>
+      </w:r>
+      <w:proofErr w:type="spellEnd"/>
+      <w:r>
+        <w:t xml:space="preserve"> and the accuracy reduced drastically. This is because the data was trained perfectly and resulting to over fitting.</w:t>
       </w:r>
     </w:p>
     <w:p>
@@ -599,14 +603,6 @@
     </w:p>
     <w:p>
       <w:pPr>
-        <w:pStyle w:val="Heading1"/>
-      </w:pPr>
-      <w:r>
-        <w:t>Extra Credit</w:t>
-      </w:r>
-    </w:p>
-    <w:p>
-      <w:pPr>
         <w:pStyle w:val="ListParagraph"/>
         <w:numPr>
           <w:ilvl w:val="0"/>
@@ -614,6 +610,783 @@
         </w:numPr>
       </w:pPr>
       <w:r>
+        <w:t>Certain parameters were modified and their observation were noted as mentioned below</w:t>
+      </w:r>
+    </w:p>
+    <w:tbl>
+      <w:tblPr>
+        <w:tblpPr w:leftFromText="180" w:rightFromText="180" w:vertAnchor="text" w:horzAnchor="margin" w:tblpXSpec="center" w:tblpY="125"/>
+        <w:tblW w:w="7480" w:type="dxa"/>
+        <w:tblLook w:val="04A0" w:firstRow="1" w:lastRow="0" w:firstColumn="1" w:lastColumn="0" w:noHBand="0" w:noVBand="1"/>
+      </w:tblPr>
+      <w:tblGrid>
+        <w:gridCol w:w="2560"/>
+        <w:gridCol w:w="1420"/>
+        <w:gridCol w:w="1168"/>
+        <w:gridCol w:w="900"/>
+        <w:gridCol w:w="1432"/>
+      </w:tblGrid>
+      <w:tr>
+        <w:trPr>
+          <w:trHeight w:val="300"/>
+        </w:trPr>
+        <w:tc>
+          <w:tcPr>
+            <w:tcW w:w="2560" w:type="dxa"/>
+            <w:tcBorders>
+              <w:top w:val="nil"/>
+              <w:left w:val="nil"/>
+              <w:bottom w:val="nil"/>
+              <w:right w:val="nil"/>
+            </w:tcBorders>
+            <w:shd w:val="clear" w:color="auto" w:fill="auto"/>
+            <w:noWrap/>
+            <w:vAlign w:val="bottom"/>
+            <w:hideMark/>
+          </w:tcPr>
+          <w:p>
+            <w:pPr>
+              <w:spacing w:after="0" w:line="240" w:lineRule="auto"/>
+              <w:rPr>
+                <w:rFonts w:ascii="Calibri" w:eastAsia="Times New Roman" w:hAnsi="Calibri" w:cs="Times New Roman"/>
+                <w:color w:val="000000"/>
+              </w:rPr>
+            </w:pPr>
+            <w:r>
+              <w:rPr>
+                <w:rFonts w:ascii="Calibri" w:eastAsia="Times New Roman" w:hAnsi="Calibri" w:cs="Times New Roman"/>
+                <w:color w:val="000000"/>
+              </w:rPr>
+              <w:t>Hidden Layers</w:t>
+            </w:r>
+          </w:p>
+        </w:tc>
+        <w:tc>
+          <w:tcPr>
+            <w:tcW w:w="1420" w:type="dxa"/>
+            <w:tcBorders>
+              <w:top w:val="nil"/>
+              <w:left w:val="nil"/>
+              <w:bottom w:val="nil"/>
+              <w:right w:val="nil"/>
+            </w:tcBorders>
+            <w:shd w:val="clear" w:color="auto" w:fill="auto"/>
+            <w:noWrap/>
+            <w:vAlign w:val="bottom"/>
+            <w:hideMark/>
+          </w:tcPr>
+          <w:p>
+            <w:pPr>
+              <w:spacing w:after="0" w:line="240" w:lineRule="auto"/>
+              <w:jc w:val="right"/>
+              <w:rPr>
+                <w:rFonts w:ascii="Calibri" w:eastAsia="Times New Roman" w:hAnsi="Calibri" w:cs="Times New Roman"/>
+                <w:color w:val="000000"/>
+              </w:rPr>
+            </w:pPr>
+            <w:r>
+              <w:rPr>
+                <w:rFonts w:ascii="Calibri" w:eastAsia="Times New Roman" w:hAnsi="Calibri" w:cs="Times New Roman"/>
+                <w:color w:val="000000"/>
+              </w:rPr>
+              <w:t>2</w:t>
+            </w:r>
+          </w:p>
+        </w:tc>
+        <w:tc>
+          <w:tcPr>
+            <w:tcW w:w="1168" w:type="dxa"/>
+            <w:tcBorders>
+              <w:top w:val="nil"/>
+              <w:left w:val="nil"/>
+              <w:bottom w:val="nil"/>
+              <w:right w:val="nil"/>
+            </w:tcBorders>
+            <w:shd w:val="clear" w:color="auto" w:fill="auto"/>
+            <w:noWrap/>
+            <w:vAlign w:val="bottom"/>
+            <w:hideMark/>
+          </w:tcPr>
+          <w:p>
+            <w:pPr>
+              <w:spacing w:after="0" w:line="240" w:lineRule="auto"/>
+              <w:jc w:val="right"/>
+              <w:rPr>
+                <w:rFonts w:ascii="Calibri" w:eastAsia="Times New Roman" w:hAnsi="Calibri" w:cs="Times New Roman"/>
+                <w:color w:val="000000"/>
+              </w:rPr>
+            </w:pPr>
+            <w:r>
+              <w:rPr>
+                <w:rFonts w:ascii="Calibri" w:eastAsia="Times New Roman" w:hAnsi="Calibri" w:cs="Times New Roman"/>
+                <w:color w:val="000000"/>
+              </w:rPr>
+              <w:t>2</w:t>
+            </w:r>
+          </w:p>
+        </w:tc>
+        <w:tc>
+          <w:tcPr>
+            <w:tcW w:w="900" w:type="dxa"/>
+            <w:tcBorders>
+              <w:top w:val="nil"/>
+              <w:left w:val="nil"/>
+              <w:bottom w:val="nil"/>
+              <w:right w:val="nil"/>
+            </w:tcBorders>
+            <w:shd w:val="clear" w:color="auto" w:fill="auto"/>
+            <w:noWrap/>
+            <w:vAlign w:val="bottom"/>
+            <w:hideMark/>
+          </w:tcPr>
+          <w:p>
+            <w:pPr>
+              <w:spacing w:after="0" w:line="240" w:lineRule="auto"/>
+              <w:jc w:val="right"/>
+              <w:rPr>
+                <w:rFonts w:ascii="Calibri" w:eastAsia="Times New Roman" w:hAnsi="Calibri" w:cs="Times New Roman"/>
+                <w:color w:val="000000"/>
+              </w:rPr>
+            </w:pPr>
+            <w:r>
+              <w:rPr>
+                <w:rFonts w:ascii="Calibri" w:eastAsia="Times New Roman" w:hAnsi="Calibri" w:cs="Times New Roman"/>
+                <w:color w:val="000000"/>
+              </w:rPr>
+              <w:t>2</w:t>
+            </w:r>
+          </w:p>
+        </w:tc>
+        <w:tc>
+          <w:tcPr>
+            <w:tcW w:w="1432" w:type="dxa"/>
+            <w:tcBorders>
+              <w:top w:val="nil"/>
+              <w:left w:val="nil"/>
+              <w:bottom w:val="nil"/>
+              <w:right w:val="nil"/>
+            </w:tcBorders>
+            <w:shd w:val="clear" w:color="auto" w:fill="auto"/>
+            <w:noWrap/>
+            <w:vAlign w:val="bottom"/>
+            <w:hideMark/>
+          </w:tcPr>
+          <w:p>
+            <w:pPr>
+              <w:spacing w:after="0" w:line="240" w:lineRule="auto"/>
+              <w:jc w:val="right"/>
+              <w:rPr>
+                <w:rFonts w:ascii="Calibri" w:eastAsia="Times New Roman" w:hAnsi="Calibri" w:cs="Times New Roman"/>
+                <w:color w:val="000000"/>
+              </w:rPr>
+            </w:pPr>
+            <w:r>
+              <w:rPr>
+                <w:rFonts w:ascii="Calibri" w:eastAsia="Times New Roman" w:hAnsi="Calibri" w:cs="Times New Roman"/>
+                <w:color w:val="000000"/>
+              </w:rPr>
+              <w:t>3</w:t>
+            </w:r>
+          </w:p>
+        </w:tc>
+      </w:tr>
+      <w:tr>
+        <w:trPr>
+          <w:trHeight w:val="300"/>
+        </w:trPr>
+        <w:tc>
+          <w:tcPr>
+            <w:tcW w:w="2560" w:type="dxa"/>
+            <w:tcBorders>
+              <w:top w:val="nil"/>
+              <w:left w:val="nil"/>
+              <w:bottom w:val="nil"/>
+              <w:right w:val="nil"/>
+            </w:tcBorders>
+            <w:shd w:val="clear" w:color="auto" w:fill="auto"/>
+            <w:noWrap/>
+            <w:vAlign w:val="bottom"/>
+            <w:hideMark/>
+          </w:tcPr>
+          <w:p>
+            <w:pPr>
+              <w:spacing w:after="0" w:line="240" w:lineRule="auto"/>
+              <w:rPr>
+                <w:rFonts w:ascii="Calibri" w:eastAsia="Times New Roman" w:hAnsi="Calibri" w:cs="Times New Roman"/>
+                <w:color w:val="000000"/>
+              </w:rPr>
+            </w:pPr>
+            <w:r>
+              <w:rPr>
+                <w:rFonts w:ascii="Calibri" w:eastAsia="Times New Roman" w:hAnsi="Calibri" w:cs="Times New Roman"/>
+                <w:color w:val="000000"/>
+              </w:rPr>
+              <w:t>Number of Neurons</w:t>
+            </w:r>
+          </w:p>
+        </w:tc>
+        <w:tc>
+          <w:tcPr>
+            <w:tcW w:w="1420" w:type="dxa"/>
+            <w:tcBorders>
+              <w:top w:val="nil"/>
+              <w:left w:val="nil"/>
+              <w:bottom w:val="nil"/>
+              <w:right w:val="nil"/>
+            </w:tcBorders>
+            <w:shd w:val="clear" w:color="auto" w:fill="auto"/>
+            <w:noWrap/>
+            <w:vAlign w:val="bottom"/>
+            <w:hideMark/>
+          </w:tcPr>
+          <w:p>
+            <w:pPr>
+              <w:spacing w:after="0" w:line="240" w:lineRule="auto"/>
+              <w:rPr>
+                <w:rFonts w:ascii="Calibri" w:eastAsia="Times New Roman" w:hAnsi="Calibri" w:cs="Times New Roman"/>
+                <w:color w:val="000000"/>
+              </w:rPr>
+            </w:pPr>
+            <w:r>
+              <w:rPr>
+                <w:rFonts w:ascii="Calibri" w:eastAsia="Times New Roman" w:hAnsi="Calibri" w:cs="Times New Roman"/>
+                <w:color w:val="000000"/>
+              </w:rPr>
+              <w:t>100, 50</w:t>
+            </w:r>
+          </w:p>
+        </w:tc>
+        <w:tc>
+          <w:tcPr>
+            <w:tcW w:w="1168" w:type="dxa"/>
+            <w:tcBorders>
+              <w:top w:val="nil"/>
+              <w:left w:val="nil"/>
+              <w:bottom w:val="nil"/>
+              <w:right w:val="nil"/>
+            </w:tcBorders>
+            <w:shd w:val="clear" w:color="auto" w:fill="auto"/>
+            <w:noWrap/>
+            <w:vAlign w:val="bottom"/>
+            <w:hideMark/>
+          </w:tcPr>
+          <w:p>
+            <w:pPr>
+              <w:spacing w:after="0" w:line="240" w:lineRule="auto"/>
+              <w:rPr>
+                <w:rFonts w:ascii="Calibri" w:eastAsia="Times New Roman" w:hAnsi="Calibri" w:cs="Times New Roman"/>
+                <w:color w:val="000000"/>
+              </w:rPr>
+            </w:pPr>
+            <w:r>
+              <w:rPr>
+                <w:rFonts w:ascii="Calibri" w:eastAsia="Times New Roman" w:hAnsi="Calibri" w:cs="Times New Roman"/>
+                <w:color w:val="000000"/>
+              </w:rPr>
+              <w:t>50, 25</w:t>
+            </w:r>
+          </w:p>
+        </w:tc>
+        <w:tc>
+          <w:tcPr>
+            <w:tcW w:w="900" w:type="dxa"/>
+            <w:tcBorders>
+              <w:top w:val="nil"/>
+              <w:left w:val="nil"/>
+              <w:bottom w:val="nil"/>
+              <w:right w:val="nil"/>
+            </w:tcBorders>
+            <w:shd w:val="clear" w:color="auto" w:fill="auto"/>
+            <w:noWrap/>
+            <w:vAlign w:val="bottom"/>
+            <w:hideMark/>
+          </w:tcPr>
+          <w:p>
+            <w:pPr>
+              <w:spacing w:after="0" w:line="240" w:lineRule="auto"/>
+              <w:rPr>
+                <w:rFonts w:ascii="Calibri" w:eastAsia="Times New Roman" w:hAnsi="Calibri" w:cs="Times New Roman"/>
+                <w:color w:val="000000"/>
+              </w:rPr>
+            </w:pPr>
+            <w:r>
+              <w:rPr>
+                <w:rFonts w:ascii="Calibri" w:eastAsia="Times New Roman" w:hAnsi="Calibri" w:cs="Times New Roman"/>
+                <w:color w:val="000000"/>
+              </w:rPr>
+              <w:t>50, 25</w:t>
+            </w:r>
+          </w:p>
+        </w:tc>
+        <w:tc>
+          <w:tcPr>
+            <w:tcW w:w="1432" w:type="dxa"/>
+            <w:tcBorders>
+              <w:top w:val="nil"/>
+              <w:left w:val="nil"/>
+              <w:bottom w:val="nil"/>
+              <w:right w:val="nil"/>
+            </w:tcBorders>
+            <w:shd w:val="clear" w:color="auto" w:fill="auto"/>
+            <w:noWrap/>
+            <w:vAlign w:val="bottom"/>
+            <w:hideMark/>
+          </w:tcPr>
+          <w:p>
+            <w:pPr>
+              <w:spacing w:after="0" w:line="240" w:lineRule="auto"/>
+              <w:rPr>
+                <w:rFonts w:ascii="Calibri" w:eastAsia="Times New Roman" w:hAnsi="Calibri" w:cs="Times New Roman"/>
+                <w:color w:val="000000"/>
+              </w:rPr>
+            </w:pPr>
+            <w:r>
+              <w:rPr>
+                <w:rFonts w:ascii="Calibri" w:eastAsia="Times New Roman" w:hAnsi="Calibri" w:cs="Times New Roman"/>
+                <w:color w:val="000000"/>
+              </w:rPr>
+              <w:t>100, 50, 25</w:t>
+            </w:r>
+          </w:p>
+        </w:tc>
+      </w:tr>
+      <w:tr>
+        <w:trPr>
+          <w:trHeight w:val="300"/>
+        </w:trPr>
+        <w:tc>
+          <w:tcPr>
+            <w:tcW w:w="2560" w:type="dxa"/>
+            <w:tcBorders>
+              <w:top w:val="nil"/>
+              <w:left w:val="nil"/>
+              <w:bottom w:val="nil"/>
+              <w:right w:val="nil"/>
+            </w:tcBorders>
+            <w:shd w:val="clear" w:color="auto" w:fill="auto"/>
+            <w:noWrap/>
+            <w:vAlign w:val="bottom"/>
+            <w:hideMark/>
+          </w:tcPr>
+          <w:p>
+            <w:pPr>
+              <w:spacing w:after="0" w:line="240" w:lineRule="auto"/>
+              <w:rPr>
+                <w:rFonts w:ascii="Calibri" w:eastAsia="Times New Roman" w:hAnsi="Calibri" w:cs="Times New Roman"/>
+                <w:color w:val="000000"/>
+              </w:rPr>
+            </w:pPr>
+            <w:r>
+              <w:rPr>
+                <w:rFonts w:ascii="Calibri" w:eastAsia="Times New Roman" w:hAnsi="Calibri" w:cs="Times New Roman"/>
+                <w:color w:val="000000"/>
+              </w:rPr>
+              <w:t>Epochs</w:t>
+            </w:r>
+          </w:p>
+        </w:tc>
+        <w:tc>
+          <w:tcPr>
+            <w:tcW w:w="1420" w:type="dxa"/>
+            <w:tcBorders>
+              <w:top w:val="nil"/>
+              <w:left w:val="nil"/>
+              <w:bottom w:val="nil"/>
+              <w:right w:val="nil"/>
+            </w:tcBorders>
+            <w:shd w:val="clear" w:color="auto" w:fill="auto"/>
+            <w:noWrap/>
+            <w:vAlign w:val="bottom"/>
+            <w:hideMark/>
+          </w:tcPr>
+          <w:p>
+            <w:pPr>
+              <w:spacing w:after="0" w:line="240" w:lineRule="auto"/>
+              <w:jc w:val="right"/>
+              <w:rPr>
+                <w:rFonts w:ascii="Calibri" w:eastAsia="Times New Roman" w:hAnsi="Calibri" w:cs="Times New Roman"/>
+                <w:color w:val="000000"/>
+              </w:rPr>
+            </w:pPr>
+            <w:r>
+              <w:rPr>
+                <w:rFonts w:ascii="Calibri" w:eastAsia="Times New Roman" w:hAnsi="Calibri" w:cs="Times New Roman"/>
+                <w:color w:val="000000"/>
+              </w:rPr>
+              <w:t>100</w:t>
+            </w:r>
+          </w:p>
+        </w:tc>
+        <w:tc>
+          <w:tcPr>
+            <w:tcW w:w="1168" w:type="dxa"/>
+            <w:tcBorders>
+              <w:top w:val="nil"/>
+              <w:left w:val="nil"/>
+              <w:bottom w:val="nil"/>
+              <w:right w:val="nil"/>
+            </w:tcBorders>
+            <w:shd w:val="clear" w:color="auto" w:fill="auto"/>
+            <w:noWrap/>
+            <w:vAlign w:val="bottom"/>
+            <w:hideMark/>
+          </w:tcPr>
+          <w:p>
+            <w:pPr>
+              <w:spacing w:after="0" w:line="240" w:lineRule="auto"/>
+              <w:jc w:val="right"/>
+              <w:rPr>
+                <w:rFonts w:ascii="Calibri" w:eastAsia="Times New Roman" w:hAnsi="Calibri" w:cs="Times New Roman"/>
+                <w:color w:val="000000"/>
+              </w:rPr>
+            </w:pPr>
+            <w:r>
+              <w:rPr>
+                <w:rFonts w:ascii="Calibri" w:eastAsia="Times New Roman" w:hAnsi="Calibri" w:cs="Times New Roman"/>
+                <w:color w:val="000000"/>
+              </w:rPr>
+              <w:t>100</w:t>
+            </w:r>
+          </w:p>
+        </w:tc>
+        <w:tc>
+          <w:tcPr>
+            <w:tcW w:w="900" w:type="dxa"/>
+            <w:tcBorders>
+              <w:top w:val="nil"/>
+              <w:left w:val="nil"/>
+              <w:bottom w:val="nil"/>
+              <w:right w:val="nil"/>
+            </w:tcBorders>
+            <w:shd w:val="clear" w:color="auto" w:fill="auto"/>
+            <w:noWrap/>
+            <w:vAlign w:val="bottom"/>
+            <w:hideMark/>
+          </w:tcPr>
+          <w:p>
+            <w:pPr>
+              <w:spacing w:after="0" w:line="240" w:lineRule="auto"/>
+              <w:jc w:val="right"/>
+              <w:rPr>
+                <w:rFonts w:ascii="Calibri" w:eastAsia="Times New Roman" w:hAnsi="Calibri" w:cs="Times New Roman"/>
+                <w:color w:val="000000"/>
+              </w:rPr>
+            </w:pPr>
+            <w:r>
+              <w:rPr>
+                <w:rFonts w:ascii="Calibri" w:eastAsia="Times New Roman" w:hAnsi="Calibri" w:cs="Times New Roman"/>
+                <w:color w:val="000000"/>
+              </w:rPr>
+              <w:t>400</w:t>
+            </w:r>
+          </w:p>
+        </w:tc>
+        <w:tc>
+          <w:tcPr>
+            <w:tcW w:w="1432" w:type="dxa"/>
+            <w:tcBorders>
+              <w:top w:val="nil"/>
+              <w:left w:val="nil"/>
+              <w:bottom w:val="nil"/>
+              <w:right w:val="nil"/>
+            </w:tcBorders>
+            <w:shd w:val="clear" w:color="auto" w:fill="auto"/>
+            <w:noWrap/>
+            <w:vAlign w:val="bottom"/>
+            <w:hideMark/>
+          </w:tcPr>
+          <w:p>
+            <w:pPr>
+              <w:spacing w:after="0" w:line="240" w:lineRule="auto"/>
+              <w:jc w:val="right"/>
+              <w:rPr>
+                <w:rFonts w:ascii="Calibri" w:eastAsia="Times New Roman" w:hAnsi="Calibri" w:cs="Times New Roman"/>
+                <w:color w:val="000000"/>
+              </w:rPr>
+            </w:pPr>
+            <w:r>
+              <w:rPr>
+                <w:rFonts w:ascii="Calibri" w:eastAsia="Times New Roman" w:hAnsi="Calibri" w:cs="Times New Roman"/>
+                <w:color w:val="000000"/>
+              </w:rPr>
+              <w:t>100</w:t>
+            </w:r>
+          </w:p>
+        </w:tc>
+      </w:tr>
+      <w:tr>
+        <w:trPr>
+          <w:trHeight w:val="300"/>
+        </w:trPr>
+        <w:tc>
+          <w:tcPr>
+            <w:tcW w:w="2560" w:type="dxa"/>
+            <w:tcBorders>
+              <w:top w:val="nil"/>
+              <w:left w:val="nil"/>
+              <w:bottom w:val="nil"/>
+              <w:right w:val="nil"/>
+            </w:tcBorders>
+            <w:shd w:val="clear" w:color="000000" w:fill="D9D9D9"/>
+            <w:noWrap/>
+            <w:vAlign w:val="bottom"/>
+            <w:hideMark/>
+          </w:tcPr>
+          <w:p>
+            <w:pPr>
+              <w:spacing w:after="0" w:line="240" w:lineRule="auto"/>
+              <w:rPr>
+                <w:rFonts w:ascii="Calibri" w:eastAsia="Times New Roman" w:hAnsi="Calibri" w:cs="Times New Roman"/>
+                <w:b/>
+                <w:color w:val="000000"/>
+              </w:rPr>
+            </w:pPr>
+            <w:r>
+              <w:rPr>
+                <w:rFonts w:ascii="Calibri" w:eastAsia="Times New Roman" w:hAnsi="Calibri" w:cs="Times New Roman"/>
+                <w:b/>
+                <w:color w:val="000000"/>
+              </w:rPr>
+              <w:t>Accuracy</w:t>
+            </w:r>
+          </w:p>
+        </w:tc>
+        <w:tc>
+          <w:tcPr>
+            <w:tcW w:w="1420" w:type="dxa"/>
+            <w:tcBorders>
+              <w:top w:val="nil"/>
+              <w:left w:val="nil"/>
+              <w:bottom w:val="nil"/>
+              <w:right w:val="nil"/>
+            </w:tcBorders>
+            <w:shd w:val="clear" w:color="000000" w:fill="D9D9D9"/>
+            <w:noWrap/>
+            <w:vAlign w:val="bottom"/>
+            <w:hideMark/>
+          </w:tcPr>
+          <w:p>
+            <w:pPr>
+              <w:spacing w:after="0" w:line="240" w:lineRule="auto"/>
+              <w:jc w:val="right"/>
+              <w:rPr>
+                <w:rFonts w:ascii="Calibri" w:eastAsia="Times New Roman" w:hAnsi="Calibri" w:cs="Times New Roman"/>
+                <w:b/>
+                <w:color w:val="000000"/>
+              </w:rPr>
+            </w:pPr>
+            <w:r>
+              <w:rPr>
+                <w:rFonts w:ascii="Calibri" w:eastAsia="Times New Roman" w:hAnsi="Calibri" w:cs="Times New Roman"/>
+                <w:b/>
+                <w:color w:val="000000"/>
+              </w:rPr>
+              <w:t>99.2</w:t>
+            </w:r>
+          </w:p>
+        </w:tc>
+        <w:tc>
+          <w:tcPr>
+            <w:tcW w:w="1168" w:type="dxa"/>
+            <w:tcBorders>
+              <w:top w:val="nil"/>
+              <w:left w:val="nil"/>
+              <w:bottom w:val="nil"/>
+              <w:right w:val="nil"/>
+            </w:tcBorders>
+            <w:shd w:val="clear" w:color="000000" w:fill="D9D9D9"/>
+            <w:noWrap/>
+            <w:vAlign w:val="bottom"/>
+            <w:hideMark/>
+          </w:tcPr>
+          <w:p>
+            <w:pPr>
+              <w:spacing w:after="0" w:line="240" w:lineRule="auto"/>
+              <w:jc w:val="right"/>
+              <w:rPr>
+                <w:rFonts w:ascii="Calibri" w:eastAsia="Times New Roman" w:hAnsi="Calibri" w:cs="Times New Roman"/>
+                <w:b/>
+                <w:color w:val="000000"/>
+              </w:rPr>
+            </w:pPr>
+            <w:r>
+              <w:rPr>
+                <w:rFonts w:ascii="Calibri" w:eastAsia="Times New Roman" w:hAnsi="Calibri" w:cs="Times New Roman"/>
+                <w:b/>
+                <w:color w:val="000000"/>
+              </w:rPr>
+              <w:t>98.8</w:t>
+            </w:r>
+          </w:p>
+        </w:tc>
+        <w:tc>
+          <w:tcPr>
+            <w:tcW w:w="900" w:type="dxa"/>
+            <w:tcBorders>
+              <w:top w:val="nil"/>
+              <w:left w:val="nil"/>
+              <w:bottom w:val="nil"/>
+              <w:right w:val="nil"/>
+            </w:tcBorders>
+            <w:shd w:val="clear" w:color="000000" w:fill="D9D9D9"/>
+            <w:noWrap/>
+            <w:vAlign w:val="bottom"/>
+            <w:hideMark/>
+          </w:tcPr>
+          <w:p>
+            <w:pPr>
+              <w:spacing w:after="0" w:line="240" w:lineRule="auto"/>
+              <w:jc w:val="right"/>
+              <w:rPr>
+                <w:rFonts w:ascii="Calibri" w:eastAsia="Times New Roman" w:hAnsi="Calibri" w:cs="Times New Roman"/>
+                <w:b/>
+                <w:color w:val="000000"/>
+              </w:rPr>
+            </w:pPr>
+            <w:r>
+              <w:rPr>
+                <w:rFonts w:ascii="Calibri" w:eastAsia="Times New Roman" w:hAnsi="Calibri" w:cs="Times New Roman"/>
+                <w:b/>
+                <w:color w:val="000000"/>
+              </w:rPr>
+              <w:t>98.1</w:t>
+            </w:r>
+          </w:p>
+        </w:tc>
+        <w:tc>
+          <w:tcPr>
+            <w:tcW w:w="1432" w:type="dxa"/>
+            <w:tcBorders>
+              <w:top w:val="nil"/>
+              <w:left w:val="nil"/>
+              <w:bottom w:val="nil"/>
+              <w:right w:val="nil"/>
+            </w:tcBorders>
+            <w:shd w:val="clear" w:color="000000" w:fill="D9D9D9"/>
+            <w:noWrap/>
+            <w:vAlign w:val="bottom"/>
+            <w:hideMark/>
+          </w:tcPr>
+          <w:p>
+            <w:pPr>
+              <w:spacing w:after="0" w:line="240" w:lineRule="auto"/>
+              <w:jc w:val="right"/>
+              <w:rPr>
+                <w:rFonts w:ascii="Calibri" w:eastAsia="Times New Roman" w:hAnsi="Calibri" w:cs="Times New Roman"/>
+                <w:b/>
+                <w:color w:val="000000"/>
+              </w:rPr>
+            </w:pPr>
+            <w:r>
+              <w:rPr>
+                <w:rFonts w:ascii="Calibri" w:eastAsia="Times New Roman" w:hAnsi="Calibri" w:cs="Times New Roman"/>
+                <w:b/>
+                <w:color w:val="000000"/>
+              </w:rPr>
+              <w:t>49.9</w:t>
+            </w:r>
+          </w:p>
+        </w:tc>
+      </w:tr>
+    </w:tbl>
+    <w:p>
+      <w:pPr>
+        <w:pStyle w:val="ListParagraph"/>
+        <w:ind w:left="1080"/>
+      </w:pPr>
+    </w:p>
+    <w:p>
+      <w:pPr>
+        <w:pStyle w:val="ListParagraph"/>
+        <w:ind w:left="1080"/>
+      </w:pPr>
+    </w:p>
+    <w:p>
+      <w:pPr>
+        <w:pStyle w:val="ListParagraph"/>
+        <w:ind w:left="1080"/>
+      </w:pPr>
+    </w:p>
+    <w:p>
+      <w:pPr>
+        <w:pStyle w:val="Heading1"/>
+      </w:pPr>
+    </w:p>
+    <w:p>
+      <w:pPr>
+        <w:pStyle w:val="ListParagraph"/>
+        <w:numPr>
+          <w:ilvl w:val="0"/>
+          <w:numId w:val="6"/>
+        </w:numPr>
+      </w:pPr>
+      <w:r>
+        <w:t xml:space="preserve">The default transfer function for encoding and decoding is logistic sigmoid. </w:t>
+      </w:r>
+    </w:p>
+    <w:p>
+      <w:pPr>
+        <w:pStyle w:val="ListParagraph"/>
+        <w:numPr>
+          <w:ilvl w:val="1"/>
+          <w:numId w:val="6"/>
+        </w:numPr>
+      </w:pPr>
+      <w:r>
+        <w:t>First changed Encoder function to ‘</w:t>
+      </w:r>
+      <w:proofErr w:type="spellStart"/>
+      <w:r>
+        <w:rPr>
+          <w:b/>
+        </w:rPr>
+        <w:t>satlin</w:t>
+      </w:r>
+      <w:proofErr w:type="spellEnd"/>
+      <w:r>
+        <w:t>’, accuracy = 98.8 %</w:t>
+      </w:r>
+    </w:p>
+    <w:p>
+      <w:pPr>
+        <w:pStyle w:val="ListParagraph"/>
+        <w:numPr>
+          <w:ilvl w:val="1"/>
+          <w:numId w:val="6"/>
+        </w:numPr>
+      </w:pPr>
+      <w:r>
+        <w:t>Now, both encoder &amp; decoder function were changed to ‘</w:t>
+      </w:r>
+      <w:proofErr w:type="spellStart"/>
+      <w:r>
+        <w:rPr>
+          <w:b/>
+        </w:rPr>
+        <w:t>satlin</w:t>
+      </w:r>
+      <w:proofErr w:type="spellEnd"/>
+      <w:r>
+        <w:t>’, accuracy = 99 %</w:t>
+      </w:r>
+    </w:p>
+    <w:p>
+      <w:pPr>
+        <w:pStyle w:val="Heading1"/>
+      </w:pPr>
+      <w:r>
+        <w:t>Extra Credit</w:t>
+      </w:r>
+    </w:p>
+    <w:p>
+      <w:pPr>
+        <w:pStyle w:val="ListParagraph"/>
+        <w:numPr>
+          <w:ilvl w:val="0"/>
+          <w:numId w:val="6"/>
+        </w:numPr>
+      </w:pPr>
+      <w:r>
         <w:t xml:space="preserve">Loaded the images and labels. One difference with digit example and </w:t>
       </w:r>
       <w:r>
@@ -622,16 +1395,1499 @@
       <w:r>
         <w:t xml:space="preserve"> data is that, digit example has the data loaded in a different way and also the labels are in a one hot vector format. Need to convert MNIST data in the format as used by the example.</w:t>
       </w:r>
-      <w:bookmarkStart w:id="0" w:name="_GoBack"/>
-      <w:bookmarkEnd w:id="0"/>
-    </w:p>
-    <w:p>
-      <w:pPr>
-        <w:ind w:left="360"/>
-      </w:pPr>
-      <w:r>
-        <w:t xml:space="preserve"> </w:t>
-      </w:r>
+    </w:p>
+    <w:p>
+      <w:pPr>
+        <w:pStyle w:val="ListParagraph"/>
+        <w:numPr>
+          <w:ilvl w:val="0"/>
+          <w:numId w:val="6"/>
+        </w:numPr>
+      </w:pPr>
+      <w:r>
+        <w:t>Number of training images = 60,000</w:t>
+      </w:r>
+    </w:p>
+    <w:p>
+      <w:pPr>
+        <w:pStyle w:val="ListParagraph"/>
+        <w:ind w:left="1080"/>
+      </w:pPr>
+      <w:r>
+        <w:t>Number of Testing images = 10,000</w:t>
+      </w:r>
+    </w:p>
+    <w:p>
+      <w:pPr>
+        <w:pStyle w:val="ListParagraph"/>
+        <w:numPr>
+          <w:ilvl w:val="0"/>
+          <w:numId w:val="6"/>
+        </w:numPr>
+      </w:pPr>
+      <w:r>
+        <w:t>Below is the comparison for Classification of synthetic images and MNIST images</w:t>
+      </w:r>
+    </w:p>
+    <w:tbl>
+      <w:tblPr>
+        <w:tblW w:w="5460" w:type="dxa"/>
+        <w:tblInd w:w="1470" w:type="dxa"/>
+        <w:tblLook w:val="04A0" w:firstRow="1" w:lastRow="0" w:firstColumn="1" w:lastColumn="0" w:noHBand="0" w:noVBand="1"/>
+      </w:tblPr>
+      <w:tblGrid>
+        <w:gridCol w:w="2560"/>
+        <w:gridCol w:w="1420"/>
+        <w:gridCol w:w="1480"/>
+      </w:tblGrid>
+      <w:tr>
+        <w:trPr>
+          <w:trHeight w:val="300"/>
+        </w:trPr>
+        <w:tc>
+          <w:tcPr>
+            <w:tcW w:w="2560" w:type="dxa"/>
+            <w:tcBorders>
+              <w:top w:val="nil"/>
+              <w:left w:val="nil"/>
+              <w:bottom w:val="nil"/>
+              <w:right w:val="nil"/>
+            </w:tcBorders>
+            <w:shd w:val="clear" w:color="auto" w:fill="auto"/>
+            <w:noWrap/>
+            <w:vAlign w:val="bottom"/>
+            <w:hideMark/>
+          </w:tcPr>
+          <w:p>
+            <w:pPr>
+              <w:spacing w:after="0" w:line="240" w:lineRule="auto"/>
+              <w:rPr>
+                <w:rFonts w:ascii="Calibri" w:eastAsia="Times New Roman" w:hAnsi="Calibri" w:cs="Times New Roman"/>
+                <w:color w:val="000000"/>
+              </w:rPr>
+            </w:pPr>
+            <w:r>
+              <w:rPr>
+                <w:rFonts w:ascii="Calibri" w:eastAsia="Times New Roman" w:hAnsi="Calibri" w:cs="Times New Roman"/>
+                <w:color w:val="000000"/>
+              </w:rPr>
+              <w:t>Data</w:t>
+            </w:r>
+          </w:p>
+        </w:tc>
+        <w:tc>
+          <w:tcPr>
+            <w:tcW w:w="1420" w:type="dxa"/>
+            <w:tcBorders>
+              <w:top w:val="nil"/>
+              <w:left w:val="nil"/>
+              <w:bottom w:val="nil"/>
+              <w:right w:val="nil"/>
+            </w:tcBorders>
+            <w:shd w:val="clear" w:color="auto" w:fill="auto"/>
+            <w:noWrap/>
+            <w:vAlign w:val="bottom"/>
+            <w:hideMark/>
+          </w:tcPr>
+          <w:p>
+            <w:pPr>
+              <w:spacing w:after="0" w:line="240" w:lineRule="auto"/>
+              <w:rPr>
+                <w:rFonts w:ascii="Calibri" w:eastAsia="Times New Roman" w:hAnsi="Calibri" w:cs="Times New Roman"/>
+                <w:color w:val="000000"/>
+              </w:rPr>
+            </w:pPr>
+            <w:r>
+              <w:rPr>
+                <w:rFonts w:ascii="Calibri" w:eastAsia="Times New Roman" w:hAnsi="Calibri" w:cs="Times New Roman"/>
+                <w:color w:val="000000"/>
+              </w:rPr>
+              <w:t>Synthetic</w:t>
+            </w:r>
+          </w:p>
+        </w:tc>
+        <w:tc>
+          <w:tcPr>
+            <w:tcW w:w="1480" w:type="dxa"/>
+            <w:tcBorders>
+              <w:top w:val="nil"/>
+              <w:left w:val="nil"/>
+              <w:bottom w:val="nil"/>
+              <w:right w:val="nil"/>
+            </w:tcBorders>
+            <w:shd w:val="clear" w:color="auto" w:fill="auto"/>
+            <w:noWrap/>
+            <w:vAlign w:val="bottom"/>
+            <w:hideMark/>
+          </w:tcPr>
+          <w:p>
+            <w:pPr>
+              <w:spacing w:after="0" w:line="240" w:lineRule="auto"/>
+              <w:rPr>
+                <w:rFonts w:ascii="Calibri" w:eastAsia="Times New Roman" w:hAnsi="Calibri" w:cs="Times New Roman"/>
+                <w:color w:val="000000"/>
+              </w:rPr>
+            </w:pPr>
+            <w:r>
+              <w:rPr>
+                <w:rFonts w:ascii="Calibri" w:eastAsia="Times New Roman" w:hAnsi="Calibri" w:cs="Times New Roman"/>
+                <w:color w:val="000000"/>
+              </w:rPr>
+              <w:t>MNIST</w:t>
+            </w:r>
+          </w:p>
+        </w:tc>
+      </w:tr>
+      <w:tr>
+        <w:trPr>
+          <w:trHeight w:val="300"/>
+        </w:trPr>
+        <w:tc>
+          <w:tcPr>
+            <w:tcW w:w="2560" w:type="dxa"/>
+            <w:tcBorders>
+              <w:top w:val="nil"/>
+              <w:left w:val="nil"/>
+              <w:bottom w:val="nil"/>
+              <w:right w:val="nil"/>
+            </w:tcBorders>
+            <w:shd w:val="clear" w:color="auto" w:fill="auto"/>
+            <w:noWrap/>
+            <w:vAlign w:val="bottom"/>
+            <w:hideMark/>
+          </w:tcPr>
+          <w:p>
+            <w:pPr>
+              <w:spacing w:after="0" w:line="240" w:lineRule="auto"/>
+              <w:rPr>
+                <w:rFonts w:ascii="Calibri" w:eastAsia="Times New Roman" w:hAnsi="Calibri" w:cs="Times New Roman"/>
+                <w:color w:val="000000"/>
+              </w:rPr>
+            </w:pPr>
+            <w:r>
+              <w:rPr>
+                <w:rFonts w:ascii="Calibri" w:eastAsia="Times New Roman" w:hAnsi="Calibri" w:cs="Times New Roman"/>
+                <w:color w:val="000000"/>
+              </w:rPr>
+              <w:t>Hidden Layers</w:t>
+            </w:r>
+          </w:p>
+        </w:tc>
+        <w:tc>
+          <w:tcPr>
+            <w:tcW w:w="1420" w:type="dxa"/>
+            <w:tcBorders>
+              <w:top w:val="nil"/>
+              <w:left w:val="nil"/>
+              <w:bottom w:val="nil"/>
+              <w:right w:val="nil"/>
+            </w:tcBorders>
+            <w:shd w:val="clear" w:color="auto" w:fill="auto"/>
+            <w:noWrap/>
+            <w:vAlign w:val="bottom"/>
+            <w:hideMark/>
+          </w:tcPr>
+          <w:p>
+            <w:pPr>
+              <w:spacing w:after="0" w:line="240" w:lineRule="auto"/>
+              <w:jc w:val="right"/>
+              <w:rPr>
+                <w:rFonts w:ascii="Calibri" w:eastAsia="Times New Roman" w:hAnsi="Calibri" w:cs="Times New Roman"/>
+                <w:color w:val="000000"/>
+              </w:rPr>
+            </w:pPr>
+            <w:r>
+              <w:rPr>
+                <w:rFonts w:ascii="Calibri" w:eastAsia="Times New Roman" w:hAnsi="Calibri" w:cs="Times New Roman"/>
+                <w:color w:val="000000"/>
+              </w:rPr>
+              <w:t>2</w:t>
+            </w:r>
+          </w:p>
+        </w:tc>
+        <w:tc>
+          <w:tcPr>
+            <w:tcW w:w="1480" w:type="dxa"/>
+            <w:tcBorders>
+              <w:top w:val="nil"/>
+              <w:left w:val="nil"/>
+              <w:bottom w:val="nil"/>
+              <w:right w:val="nil"/>
+            </w:tcBorders>
+            <w:shd w:val="clear" w:color="auto" w:fill="auto"/>
+            <w:noWrap/>
+            <w:vAlign w:val="bottom"/>
+            <w:hideMark/>
+          </w:tcPr>
+          <w:p>
+            <w:pPr>
+              <w:spacing w:after="0" w:line="240" w:lineRule="auto"/>
+              <w:jc w:val="right"/>
+              <w:rPr>
+                <w:rFonts w:ascii="Calibri" w:eastAsia="Times New Roman" w:hAnsi="Calibri" w:cs="Times New Roman"/>
+                <w:color w:val="000000"/>
+              </w:rPr>
+            </w:pPr>
+            <w:r>
+              <w:rPr>
+                <w:rFonts w:ascii="Calibri" w:eastAsia="Times New Roman" w:hAnsi="Calibri" w:cs="Times New Roman"/>
+                <w:color w:val="000000"/>
+              </w:rPr>
+              <w:t>2</w:t>
+            </w:r>
+          </w:p>
+        </w:tc>
+      </w:tr>
+      <w:tr>
+        <w:trPr>
+          <w:trHeight w:val="300"/>
+        </w:trPr>
+        <w:tc>
+          <w:tcPr>
+            <w:tcW w:w="2560" w:type="dxa"/>
+            <w:tcBorders>
+              <w:top w:val="nil"/>
+              <w:left w:val="nil"/>
+              <w:bottom w:val="nil"/>
+              <w:right w:val="nil"/>
+            </w:tcBorders>
+            <w:shd w:val="clear" w:color="auto" w:fill="auto"/>
+            <w:noWrap/>
+            <w:vAlign w:val="bottom"/>
+            <w:hideMark/>
+          </w:tcPr>
+          <w:p>
+            <w:pPr>
+              <w:spacing w:after="0" w:line="240" w:lineRule="auto"/>
+              <w:rPr>
+                <w:rFonts w:ascii="Calibri" w:eastAsia="Times New Roman" w:hAnsi="Calibri" w:cs="Times New Roman"/>
+                <w:color w:val="000000"/>
+              </w:rPr>
+            </w:pPr>
+            <w:r>
+              <w:rPr>
+                <w:rFonts w:ascii="Calibri" w:eastAsia="Times New Roman" w:hAnsi="Calibri" w:cs="Times New Roman"/>
+                <w:color w:val="000000"/>
+              </w:rPr>
+              <w:t>Number of Neurons</w:t>
+            </w:r>
+          </w:p>
+        </w:tc>
+        <w:tc>
+          <w:tcPr>
+            <w:tcW w:w="1420" w:type="dxa"/>
+            <w:tcBorders>
+              <w:top w:val="nil"/>
+              <w:left w:val="nil"/>
+              <w:bottom w:val="nil"/>
+              <w:right w:val="nil"/>
+            </w:tcBorders>
+            <w:shd w:val="clear" w:color="auto" w:fill="auto"/>
+            <w:noWrap/>
+            <w:vAlign w:val="bottom"/>
+            <w:hideMark/>
+          </w:tcPr>
+          <w:p>
+            <w:pPr>
+              <w:spacing w:after="0" w:line="240" w:lineRule="auto"/>
+              <w:rPr>
+                <w:rFonts w:ascii="Calibri" w:eastAsia="Times New Roman" w:hAnsi="Calibri" w:cs="Times New Roman"/>
+                <w:color w:val="000000"/>
+              </w:rPr>
+            </w:pPr>
+            <w:r>
+              <w:rPr>
+                <w:rFonts w:ascii="Calibri" w:eastAsia="Times New Roman" w:hAnsi="Calibri" w:cs="Times New Roman"/>
+                <w:color w:val="000000"/>
+              </w:rPr>
+              <w:t xml:space="preserve">100, </w:t>
+            </w:r>
+            <w:r>
+              <w:rPr>
+                <w:rFonts w:ascii="Calibri" w:eastAsia="Times New Roman" w:hAnsi="Calibri" w:cs="Times New Roman"/>
+                <w:color w:val="000000"/>
+              </w:rPr>
+              <w:t>5</w:t>
+            </w:r>
+            <w:r>
+              <w:rPr>
+                <w:rFonts w:ascii="Calibri" w:eastAsia="Times New Roman" w:hAnsi="Calibri" w:cs="Times New Roman"/>
+                <w:color w:val="000000"/>
+              </w:rPr>
+              <w:t>0</w:t>
+            </w:r>
+          </w:p>
+        </w:tc>
+        <w:tc>
+          <w:tcPr>
+            <w:tcW w:w="1480" w:type="dxa"/>
+            <w:tcBorders>
+              <w:top w:val="nil"/>
+              <w:left w:val="nil"/>
+              <w:bottom w:val="nil"/>
+              <w:right w:val="nil"/>
+            </w:tcBorders>
+            <w:shd w:val="clear" w:color="auto" w:fill="auto"/>
+            <w:noWrap/>
+            <w:vAlign w:val="bottom"/>
+            <w:hideMark/>
+          </w:tcPr>
+          <w:p>
+            <w:pPr>
+              <w:spacing w:after="0" w:line="240" w:lineRule="auto"/>
+              <w:rPr>
+                <w:rFonts w:ascii="Calibri" w:eastAsia="Times New Roman" w:hAnsi="Calibri" w:cs="Times New Roman"/>
+                <w:color w:val="000000"/>
+              </w:rPr>
+            </w:pPr>
+            <w:r>
+              <w:rPr>
+                <w:rFonts w:ascii="Calibri" w:eastAsia="Times New Roman" w:hAnsi="Calibri" w:cs="Times New Roman"/>
+                <w:color w:val="000000"/>
+              </w:rPr>
+              <w:t>100, 50</w:t>
+            </w:r>
+          </w:p>
+        </w:tc>
+      </w:tr>
+      <w:tr>
+        <w:trPr>
+          <w:trHeight w:val="300"/>
+        </w:trPr>
+        <w:tc>
+          <w:tcPr>
+            <w:tcW w:w="2560" w:type="dxa"/>
+            <w:tcBorders>
+              <w:top w:val="nil"/>
+              <w:left w:val="nil"/>
+              <w:bottom w:val="nil"/>
+              <w:right w:val="nil"/>
+            </w:tcBorders>
+            <w:shd w:val="clear" w:color="auto" w:fill="auto"/>
+            <w:noWrap/>
+            <w:vAlign w:val="bottom"/>
+            <w:hideMark/>
+          </w:tcPr>
+          <w:p>
+            <w:pPr>
+              <w:spacing w:after="0" w:line="240" w:lineRule="auto"/>
+              <w:rPr>
+                <w:rFonts w:ascii="Calibri" w:eastAsia="Times New Roman" w:hAnsi="Calibri" w:cs="Times New Roman"/>
+                <w:color w:val="000000"/>
+              </w:rPr>
+            </w:pPr>
+            <w:r>
+              <w:rPr>
+                <w:rFonts w:ascii="Calibri" w:eastAsia="Times New Roman" w:hAnsi="Calibri" w:cs="Times New Roman"/>
+                <w:color w:val="000000"/>
+              </w:rPr>
+              <w:t>Epochs</w:t>
+            </w:r>
+          </w:p>
+        </w:tc>
+        <w:tc>
+          <w:tcPr>
+            <w:tcW w:w="1420" w:type="dxa"/>
+            <w:tcBorders>
+              <w:top w:val="nil"/>
+              <w:left w:val="nil"/>
+              <w:bottom w:val="nil"/>
+              <w:right w:val="nil"/>
+            </w:tcBorders>
+            <w:shd w:val="clear" w:color="auto" w:fill="auto"/>
+            <w:noWrap/>
+            <w:vAlign w:val="bottom"/>
+            <w:hideMark/>
+          </w:tcPr>
+          <w:p>
+            <w:pPr>
+              <w:spacing w:after="0" w:line="240" w:lineRule="auto"/>
+              <w:jc w:val="right"/>
+              <w:rPr>
+                <w:rFonts w:ascii="Calibri" w:eastAsia="Times New Roman" w:hAnsi="Calibri" w:cs="Times New Roman"/>
+                <w:color w:val="000000"/>
+              </w:rPr>
+            </w:pPr>
+            <w:r>
+              <w:rPr>
+                <w:rFonts w:ascii="Calibri" w:eastAsia="Times New Roman" w:hAnsi="Calibri" w:cs="Times New Roman"/>
+                <w:color w:val="000000"/>
+              </w:rPr>
+              <w:t>100</w:t>
+            </w:r>
+          </w:p>
+        </w:tc>
+        <w:tc>
+          <w:tcPr>
+            <w:tcW w:w="1480" w:type="dxa"/>
+            <w:tcBorders>
+              <w:top w:val="nil"/>
+              <w:left w:val="nil"/>
+              <w:bottom w:val="nil"/>
+              <w:right w:val="nil"/>
+            </w:tcBorders>
+            <w:shd w:val="clear" w:color="auto" w:fill="auto"/>
+            <w:noWrap/>
+            <w:vAlign w:val="bottom"/>
+            <w:hideMark/>
+          </w:tcPr>
+          <w:p>
+            <w:pPr>
+              <w:spacing w:after="0" w:line="240" w:lineRule="auto"/>
+              <w:jc w:val="right"/>
+              <w:rPr>
+                <w:rFonts w:ascii="Calibri" w:eastAsia="Times New Roman" w:hAnsi="Calibri" w:cs="Times New Roman"/>
+                <w:color w:val="000000"/>
+              </w:rPr>
+            </w:pPr>
+            <w:r>
+              <w:rPr>
+                <w:rFonts w:ascii="Calibri" w:eastAsia="Times New Roman" w:hAnsi="Calibri" w:cs="Times New Roman"/>
+                <w:color w:val="000000"/>
+              </w:rPr>
+              <w:t>100</w:t>
+            </w:r>
+          </w:p>
+        </w:tc>
+      </w:tr>
+      <w:tr>
+        <w:trPr>
+          <w:trHeight w:val="300"/>
+        </w:trPr>
+        <w:tc>
+          <w:tcPr>
+            <w:tcW w:w="2560" w:type="dxa"/>
+            <w:tcBorders>
+              <w:top w:val="nil"/>
+              <w:left w:val="nil"/>
+              <w:bottom w:val="nil"/>
+              <w:right w:val="nil"/>
+            </w:tcBorders>
+            <w:shd w:val="clear" w:color="auto" w:fill="auto"/>
+            <w:noWrap/>
+            <w:vAlign w:val="bottom"/>
+            <w:hideMark/>
+          </w:tcPr>
+          <w:p>
+            <w:pPr>
+              <w:spacing w:after="0" w:line="240" w:lineRule="auto"/>
+              <w:rPr>
+                <w:rFonts w:ascii="Calibri" w:eastAsia="Times New Roman" w:hAnsi="Calibri" w:cs="Times New Roman"/>
+                <w:color w:val="000000"/>
+              </w:rPr>
+            </w:pPr>
+          </w:p>
+        </w:tc>
+        <w:tc>
+          <w:tcPr>
+            <w:tcW w:w="1420" w:type="dxa"/>
+            <w:tcBorders>
+              <w:top w:val="nil"/>
+              <w:left w:val="nil"/>
+              <w:bottom w:val="nil"/>
+              <w:right w:val="nil"/>
+            </w:tcBorders>
+            <w:shd w:val="clear" w:color="auto" w:fill="auto"/>
+            <w:noWrap/>
+            <w:vAlign w:val="bottom"/>
+            <w:hideMark/>
+          </w:tcPr>
+          <w:p>
+            <w:pPr>
+              <w:spacing w:after="0" w:line="240" w:lineRule="auto"/>
+              <w:rPr>
+                <w:rFonts w:ascii="Calibri" w:eastAsia="Times New Roman" w:hAnsi="Calibri" w:cs="Times New Roman"/>
+                <w:color w:val="000000"/>
+              </w:rPr>
+            </w:pPr>
+          </w:p>
+        </w:tc>
+        <w:tc>
+          <w:tcPr>
+            <w:tcW w:w="1480" w:type="dxa"/>
+            <w:tcBorders>
+              <w:top w:val="nil"/>
+              <w:left w:val="nil"/>
+              <w:bottom w:val="nil"/>
+              <w:right w:val="nil"/>
+            </w:tcBorders>
+            <w:shd w:val="clear" w:color="auto" w:fill="auto"/>
+            <w:noWrap/>
+            <w:vAlign w:val="bottom"/>
+            <w:hideMark/>
+          </w:tcPr>
+          <w:p>
+            <w:pPr>
+              <w:spacing w:after="0" w:line="240" w:lineRule="auto"/>
+              <w:rPr>
+                <w:rFonts w:ascii="Calibri" w:eastAsia="Times New Roman" w:hAnsi="Calibri" w:cs="Times New Roman"/>
+                <w:color w:val="000000"/>
+              </w:rPr>
+            </w:pPr>
+          </w:p>
+        </w:tc>
+      </w:tr>
+      <w:tr>
+        <w:trPr>
+          <w:trHeight w:val="300"/>
+        </w:trPr>
+        <w:tc>
+          <w:tcPr>
+            <w:tcW w:w="2560" w:type="dxa"/>
+            <w:tcBorders>
+              <w:top w:val="nil"/>
+              <w:left w:val="nil"/>
+              <w:bottom w:val="nil"/>
+              <w:right w:val="nil"/>
+            </w:tcBorders>
+            <w:shd w:val="clear" w:color="auto" w:fill="D9D9D9" w:themeFill="background1" w:themeFillShade="D9"/>
+            <w:noWrap/>
+            <w:vAlign w:val="bottom"/>
+            <w:hideMark/>
+          </w:tcPr>
+          <w:p>
+            <w:pPr>
+              <w:spacing w:after="0" w:line="240" w:lineRule="auto"/>
+              <w:rPr>
+                <w:rFonts w:ascii="Calibri" w:eastAsia="Times New Roman" w:hAnsi="Calibri" w:cs="Times New Roman"/>
+                <w:b/>
+                <w:color w:val="000000"/>
+              </w:rPr>
+            </w:pPr>
+            <w:r>
+              <w:rPr>
+                <w:rFonts w:ascii="Calibri" w:eastAsia="Times New Roman" w:hAnsi="Calibri" w:cs="Times New Roman"/>
+                <w:b/>
+                <w:color w:val="000000"/>
+              </w:rPr>
+              <w:t>Accuracy</w:t>
+            </w:r>
+          </w:p>
+        </w:tc>
+        <w:tc>
+          <w:tcPr>
+            <w:tcW w:w="1420" w:type="dxa"/>
+            <w:tcBorders>
+              <w:top w:val="nil"/>
+              <w:left w:val="nil"/>
+              <w:bottom w:val="nil"/>
+              <w:right w:val="nil"/>
+            </w:tcBorders>
+            <w:shd w:val="clear" w:color="auto" w:fill="D9D9D9" w:themeFill="background1" w:themeFillShade="D9"/>
+            <w:noWrap/>
+            <w:vAlign w:val="bottom"/>
+            <w:hideMark/>
+          </w:tcPr>
+          <w:p>
+            <w:pPr>
+              <w:spacing w:after="0" w:line="240" w:lineRule="auto"/>
+              <w:jc w:val="right"/>
+              <w:rPr>
+                <w:rFonts w:ascii="Calibri" w:eastAsia="Times New Roman" w:hAnsi="Calibri" w:cs="Times New Roman"/>
+                <w:b/>
+                <w:color w:val="000000"/>
+              </w:rPr>
+            </w:pPr>
+            <w:r>
+              <w:rPr>
+                <w:rFonts w:ascii="Calibri" w:eastAsia="Times New Roman" w:hAnsi="Calibri" w:cs="Times New Roman"/>
+                <w:b/>
+                <w:color w:val="000000"/>
+              </w:rPr>
+              <w:t>99</w:t>
+            </w:r>
+            <w:r>
+              <w:rPr>
+                <w:rFonts w:ascii="Calibri" w:eastAsia="Times New Roman" w:hAnsi="Calibri" w:cs="Times New Roman"/>
+                <w:b/>
+                <w:color w:val="000000"/>
+              </w:rPr>
+              <w:t>.</w:t>
+            </w:r>
+            <w:r>
+              <w:rPr>
+                <w:rFonts w:ascii="Calibri" w:eastAsia="Times New Roman" w:hAnsi="Calibri" w:cs="Times New Roman"/>
+                <w:b/>
+                <w:color w:val="000000"/>
+              </w:rPr>
+              <w:t>2</w:t>
+            </w:r>
+          </w:p>
+        </w:tc>
+        <w:tc>
+          <w:tcPr>
+            <w:tcW w:w="1480" w:type="dxa"/>
+            <w:tcBorders>
+              <w:top w:val="nil"/>
+              <w:left w:val="nil"/>
+              <w:bottom w:val="nil"/>
+              <w:right w:val="nil"/>
+            </w:tcBorders>
+            <w:shd w:val="clear" w:color="auto" w:fill="D9D9D9" w:themeFill="background1" w:themeFillShade="D9"/>
+            <w:noWrap/>
+            <w:vAlign w:val="bottom"/>
+            <w:hideMark/>
+          </w:tcPr>
+          <w:p>
+            <w:pPr>
+              <w:spacing w:after="0" w:line="240" w:lineRule="auto"/>
+              <w:jc w:val="right"/>
+              <w:rPr>
+                <w:rFonts w:ascii="Calibri" w:eastAsia="Times New Roman" w:hAnsi="Calibri" w:cs="Times New Roman"/>
+                <w:b/>
+                <w:color w:val="000000"/>
+              </w:rPr>
+            </w:pPr>
+            <w:r>
+              <w:rPr>
+                <w:rFonts w:ascii="Calibri" w:eastAsia="Times New Roman" w:hAnsi="Calibri" w:cs="Times New Roman"/>
+                <w:b/>
+                <w:color w:val="000000"/>
+              </w:rPr>
+              <w:t>97.7</w:t>
+            </w:r>
+          </w:p>
+        </w:tc>
+      </w:tr>
+    </w:tbl>
+    <w:p>
+      <w:pPr>
+        <w:pStyle w:val="ListParagraph"/>
+        <w:ind w:left="1080"/>
+      </w:pPr>
+    </w:p>
+    <w:p>
+      <w:pPr>
+        <w:pStyle w:val="ListParagraph"/>
+        <w:numPr>
+          <w:ilvl w:val="0"/>
+          <w:numId w:val="6"/>
+        </w:numPr>
+      </w:pPr>
+      <w:r>
+        <w:t>Parameters were modified for MNIST data also, the observations are given below</w:t>
+      </w:r>
+    </w:p>
+    <w:tbl>
+      <w:tblPr>
+        <w:tblpPr w:leftFromText="180" w:rightFromText="180" w:vertAnchor="text" w:horzAnchor="margin" w:tblpXSpec="center" w:tblpY="125"/>
+        <w:tblW w:w="7480" w:type="dxa"/>
+        <w:tblLook w:val="04A0" w:firstRow="1" w:lastRow="0" w:firstColumn="1" w:lastColumn="0" w:noHBand="0" w:noVBand="1"/>
+      </w:tblPr>
+      <w:tblGrid>
+        <w:gridCol w:w="2560"/>
+        <w:gridCol w:w="1420"/>
+        <w:gridCol w:w="1168"/>
+        <w:gridCol w:w="900"/>
+        <w:gridCol w:w="1432"/>
+      </w:tblGrid>
+      <w:tr>
+        <w:trPr>
+          <w:trHeight w:val="300"/>
+        </w:trPr>
+        <w:tc>
+          <w:tcPr>
+            <w:tcW w:w="2560" w:type="dxa"/>
+            <w:tcBorders>
+              <w:top w:val="nil"/>
+              <w:left w:val="nil"/>
+              <w:bottom w:val="nil"/>
+              <w:right w:val="nil"/>
+            </w:tcBorders>
+            <w:shd w:val="clear" w:color="auto" w:fill="auto"/>
+            <w:noWrap/>
+            <w:vAlign w:val="bottom"/>
+            <w:hideMark/>
+          </w:tcPr>
+          <w:p>
+            <w:pPr>
+              <w:spacing w:after="0" w:line="240" w:lineRule="auto"/>
+              <w:rPr>
+                <w:rFonts w:ascii="Calibri" w:eastAsia="Times New Roman" w:hAnsi="Calibri" w:cs="Times New Roman"/>
+                <w:color w:val="000000"/>
+              </w:rPr>
+            </w:pPr>
+            <w:r>
+              <w:rPr>
+                <w:rFonts w:ascii="Calibri" w:eastAsia="Times New Roman" w:hAnsi="Calibri" w:cs="Times New Roman"/>
+                <w:color w:val="000000"/>
+              </w:rPr>
+              <w:t>Hidden Layers</w:t>
+            </w:r>
+          </w:p>
+        </w:tc>
+        <w:tc>
+          <w:tcPr>
+            <w:tcW w:w="1420" w:type="dxa"/>
+            <w:tcBorders>
+              <w:top w:val="nil"/>
+              <w:left w:val="nil"/>
+              <w:bottom w:val="nil"/>
+              <w:right w:val="nil"/>
+            </w:tcBorders>
+            <w:shd w:val="clear" w:color="auto" w:fill="auto"/>
+            <w:noWrap/>
+            <w:vAlign w:val="bottom"/>
+            <w:hideMark/>
+          </w:tcPr>
+          <w:p>
+            <w:pPr>
+              <w:spacing w:after="0" w:line="240" w:lineRule="auto"/>
+              <w:jc w:val="right"/>
+              <w:rPr>
+                <w:rFonts w:ascii="Calibri" w:eastAsia="Times New Roman" w:hAnsi="Calibri" w:cs="Times New Roman"/>
+                <w:color w:val="000000"/>
+              </w:rPr>
+            </w:pPr>
+            <w:r>
+              <w:rPr>
+                <w:rFonts w:ascii="Calibri" w:eastAsia="Times New Roman" w:hAnsi="Calibri" w:cs="Times New Roman"/>
+                <w:color w:val="000000"/>
+              </w:rPr>
+              <w:t>2</w:t>
+            </w:r>
+          </w:p>
+        </w:tc>
+        <w:tc>
+          <w:tcPr>
+            <w:tcW w:w="1168" w:type="dxa"/>
+            <w:tcBorders>
+              <w:top w:val="nil"/>
+              <w:left w:val="nil"/>
+              <w:bottom w:val="nil"/>
+              <w:right w:val="nil"/>
+            </w:tcBorders>
+            <w:shd w:val="clear" w:color="auto" w:fill="auto"/>
+            <w:noWrap/>
+            <w:vAlign w:val="bottom"/>
+            <w:hideMark/>
+          </w:tcPr>
+          <w:p>
+            <w:pPr>
+              <w:spacing w:after="0" w:line="240" w:lineRule="auto"/>
+              <w:jc w:val="right"/>
+              <w:rPr>
+                <w:rFonts w:ascii="Calibri" w:eastAsia="Times New Roman" w:hAnsi="Calibri" w:cs="Times New Roman"/>
+                <w:color w:val="000000"/>
+              </w:rPr>
+            </w:pPr>
+            <w:r>
+              <w:rPr>
+                <w:rFonts w:ascii="Calibri" w:eastAsia="Times New Roman" w:hAnsi="Calibri" w:cs="Times New Roman"/>
+                <w:color w:val="000000"/>
+              </w:rPr>
+              <w:t>2</w:t>
+            </w:r>
+          </w:p>
+        </w:tc>
+        <w:tc>
+          <w:tcPr>
+            <w:tcW w:w="900" w:type="dxa"/>
+            <w:tcBorders>
+              <w:top w:val="nil"/>
+              <w:left w:val="nil"/>
+              <w:bottom w:val="nil"/>
+              <w:right w:val="nil"/>
+            </w:tcBorders>
+            <w:shd w:val="clear" w:color="auto" w:fill="auto"/>
+            <w:noWrap/>
+            <w:vAlign w:val="bottom"/>
+            <w:hideMark/>
+          </w:tcPr>
+          <w:p>
+            <w:pPr>
+              <w:spacing w:after="0" w:line="240" w:lineRule="auto"/>
+              <w:jc w:val="right"/>
+              <w:rPr>
+                <w:rFonts w:ascii="Calibri" w:eastAsia="Times New Roman" w:hAnsi="Calibri" w:cs="Times New Roman"/>
+                <w:color w:val="000000"/>
+              </w:rPr>
+            </w:pPr>
+            <w:r>
+              <w:rPr>
+                <w:rFonts w:ascii="Calibri" w:eastAsia="Times New Roman" w:hAnsi="Calibri" w:cs="Times New Roman"/>
+                <w:color w:val="000000"/>
+              </w:rPr>
+              <w:t>2</w:t>
+            </w:r>
+          </w:p>
+        </w:tc>
+        <w:tc>
+          <w:tcPr>
+            <w:tcW w:w="1432" w:type="dxa"/>
+            <w:tcBorders>
+              <w:top w:val="nil"/>
+              <w:left w:val="nil"/>
+              <w:bottom w:val="nil"/>
+              <w:right w:val="nil"/>
+            </w:tcBorders>
+            <w:shd w:val="clear" w:color="auto" w:fill="auto"/>
+            <w:noWrap/>
+            <w:vAlign w:val="bottom"/>
+            <w:hideMark/>
+          </w:tcPr>
+          <w:p>
+            <w:pPr>
+              <w:spacing w:after="0" w:line="240" w:lineRule="auto"/>
+              <w:jc w:val="right"/>
+              <w:rPr>
+                <w:rFonts w:ascii="Calibri" w:eastAsia="Times New Roman" w:hAnsi="Calibri" w:cs="Times New Roman"/>
+                <w:color w:val="000000"/>
+              </w:rPr>
+            </w:pPr>
+            <w:r>
+              <w:rPr>
+                <w:rFonts w:ascii="Calibri" w:eastAsia="Times New Roman" w:hAnsi="Calibri" w:cs="Times New Roman"/>
+                <w:color w:val="000000"/>
+              </w:rPr>
+              <w:t>3</w:t>
+            </w:r>
+          </w:p>
+        </w:tc>
+      </w:tr>
+      <w:tr>
+        <w:trPr>
+          <w:trHeight w:val="300"/>
+        </w:trPr>
+        <w:tc>
+          <w:tcPr>
+            <w:tcW w:w="2560" w:type="dxa"/>
+            <w:tcBorders>
+              <w:top w:val="nil"/>
+              <w:left w:val="nil"/>
+              <w:bottom w:val="nil"/>
+              <w:right w:val="nil"/>
+            </w:tcBorders>
+            <w:shd w:val="clear" w:color="auto" w:fill="auto"/>
+            <w:noWrap/>
+            <w:vAlign w:val="bottom"/>
+            <w:hideMark/>
+          </w:tcPr>
+          <w:p>
+            <w:pPr>
+              <w:spacing w:after="0" w:line="240" w:lineRule="auto"/>
+              <w:rPr>
+                <w:rFonts w:ascii="Calibri" w:eastAsia="Times New Roman" w:hAnsi="Calibri" w:cs="Times New Roman"/>
+                <w:color w:val="000000"/>
+              </w:rPr>
+            </w:pPr>
+            <w:r>
+              <w:rPr>
+                <w:rFonts w:ascii="Calibri" w:eastAsia="Times New Roman" w:hAnsi="Calibri" w:cs="Times New Roman"/>
+                <w:color w:val="000000"/>
+              </w:rPr>
+              <w:t>Number of Neurons</w:t>
+            </w:r>
+          </w:p>
+        </w:tc>
+        <w:tc>
+          <w:tcPr>
+            <w:tcW w:w="1420" w:type="dxa"/>
+            <w:tcBorders>
+              <w:top w:val="nil"/>
+              <w:left w:val="nil"/>
+              <w:bottom w:val="nil"/>
+              <w:right w:val="nil"/>
+            </w:tcBorders>
+            <w:shd w:val="clear" w:color="auto" w:fill="auto"/>
+            <w:noWrap/>
+            <w:vAlign w:val="bottom"/>
+            <w:hideMark/>
+          </w:tcPr>
+          <w:p>
+            <w:pPr>
+              <w:spacing w:after="0" w:line="240" w:lineRule="auto"/>
+              <w:rPr>
+                <w:rFonts w:ascii="Calibri" w:eastAsia="Times New Roman" w:hAnsi="Calibri" w:cs="Times New Roman"/>
+                <w:color w:val="000000"/>
+              </w:rPr>
+            </w:pPr>
+            <w:r>
+              <w:rPr>
+                <w:rFonts w:ascii="Calibri" w:eastAsia="Times New Roman" w:hAnsi="Calibri" w:cs="Times New Roman"/>
+                <w:color w:val="000000"/>
+              </w:rPr>
+              <w:t>100, 50</w:t>
+            </w:r>
+          </w:p>
+        </w:tc>
+        <w:tc>
+          <w:tcPr>
+            <w:tcW w:w="1168" w:type="dxa"/>
+            <w:tcBorders>
+              <w:top w:val="nil"/>
+              <w:left w:val="nil"/>
+              <w:bottom w:val="nil"/>
+              <w:right w:val="nil"/>
+            </w:tcBorders>
+            <w:shd w:val="clear" w:color="auto" w:fill="auto"/>
+            <w:noWrap/>
+            <w:vAlign w:val="bottom"/>
+            <w:hideMark/>
+          </w:tcPr>
+          <w:p>
+            <w:pPr>
+              <w:spacing w:after="0" w:line="240" w:lineRule="auto"/>
+              <w:rPr>
+                <w:rFonts w:ascii="Calibri" w:eastAsia="Times New Roman" w:hAnsi="Calibri" w:cs="Times New Roman"/>
+                <w:color w:val="000000"/>
+              </w:rPr>
+            </w:pPr>
+            <w:r>
+              <w:rPr>
+                <w:rFonts w:ascii="Calibri" w:eastAsia="Times New Roman" w:hAnsi="Calibri" w:cs="Times New Roman"/>
+                <w:color w:val="000000"/>
+              </w:rPr>
+              <w:t>50, 25</w:t>
+            </w:r>
+          </w:p>
+        </w:tc>
+        <w:tc>
+          <w:tcPr>
+            <w:tcW w:w="900" w:type="dxa"/>
+            <w:tcBorders>
+              <w:top w:val="nil"/>
+              <w:left w:val="nil"/>
+              <w:bottom w:val="nil"/>
+              <w:right w:val="nil"/>
+            </w:tcBorders>
+            <w:shd w:val="clear" w:color="auto" w:fill="auto"/>
+            <w:noWrap/>
+            <w:vAlign w:val="bottom"/>
+            <w:hideMark/>
+          </w:tcPr>
+          <w:p>
+            <w:pPr>
+              <w:spacing w:after="0" w:line="240" w:lineRule="auto"/>
+              <w:rPr>
+                <w:rFonts w:ascii="Calibri" w:eastAsia="Times New Roman" w:hAnsi="Calibri" w:cs="Times New Roman"/>
+                <w:color w:val="000000"/>
+              </w:rPr>
+            </w:pPr>
+            <w:r>
+              <w:rPr>
+                <w:rFonts w:ascii="Calibri" w:eastAsia="Times New Roman" w:hAnsi="Calibri" w:cs="Times New Roman"/>
+                <w:color w:val="000000"/>
+              </w:rPr>
+              <w:t>50, 25</w:t>
+            </w:r>
+          </w:p>
+        </w:tc>
+        <w:tc>
+          <w:tcPr>
+            <w:tcW w:w="1432" w:type="dxa"/>
+            <w:tcBorders>
+              <w:top w:val="nil"/>
+              <w:left w:val="nil"/>
+              <w:bottom w:val="nil"/>
+              <w:right w:val="nil"/>
+            </w:tcBorders>
+            <w:shd w:val="clear" w:color="auto" w:fill="auto"/>
+            <w:noWrap/>
+            <w:vAlign w:val="bottom"/>
+            <w:hideMark/>
+          </w:tcPr>
+          <w:p>
+            <w:pPr>
+              <w:spacing w:after="0" w:line="240" w:lineRule="auto"/>
+              <w:rPr>
+                <w:rFonts w:ascii="Calibri" w:eastAsia="Times New Roman" w:hAnsi="Calibri" w:cs="Times New Roman"/>
+                <w:color w:val="000000"/>
+              </w:rPr>
+            </w:pPr>
+            <w:r>
+              <w:rPr>
+                <w:rFonts w:ascii="Calibri" w:eastAsia="Times New Roman" w:hAnsi="Calibri" w:cs="Times New Roman"/>
+                <w:color w:val="000000"/>
+              </w:rPr>
+              <w:t>100, 50, 25</w:t>
+            </w:r>
+          </w:p>
+        </w:tc>
+      </w:tr>
+      <w:tr>
+        <w:trPr>
+          <w:trHeight w:val="300"/>
+        </w:trPr>
+        <w:tc>
+          <w:tcPr>
+            <w:tcW w:w="2560" w:type="dxa"/>
+            <w:tcBorders>
+              <w:top w:val="nil"/>
+              <w:left w:val="nil"/>
+              <w:bottom w:val="nil"/>
+              <w:right w:val="nil"/>
+            </w:tcBorders>
+            <w:shd w:val="clear" w:color="auto" w:fill="auto"/>
+            <w:noWrap/>
+            <w:vAlign w:val="bottom"/>
+            <w:hideMark/>
+          </w:tcPr>
+          <w:p>
+            <w:pPr>
+              <w:spacing w:after="0" w:line="240" w:lineRule="auto"/>
+              <w:rPr>
+                <w:rFonts w:ascii="Calibri" w:eastAsia="Times New Roman" w:hAnsi="Calibri" w:cs="Times New Roman"/>
+                <w:color w:val="000000"/>
+              </w:rPr>
+            </w:pPr>
+            <w:r>
+              <w:rPr>
+                <w:rFonts w:ascii="Calibri" w:eastAsia="Times New Roman" w:hAnsi="Calibri" w:cs="Times New Roman"/>
+                <w:color w:val="000000"/>
+              </w:rPr>
+              <w:t>Epochs</w:t>
+            </w:r>
+          </w:p>
+        </w:tc>
+        <w:tc>
+          <w:tcPr>
+            <w:tcW w:w="1420" w:type="dxa"/>
+            <w:tcBorders>
+              <w:top w:val="nil"/>
+              <w:left w:val="nil"/>
+              <w:bottom w:val="nil"/>
+              <w:right w:val="nil"/>
+            </w:tcBorders>
+            <w:shd w:val="clear" w:color="auto" w:fill="auto"/>
+            <w:noWrap/>
+            <w:vAlign w:val="bottom"/>
+            <w:hideMark/>
+          </w:tcPr>
+          <w:p>
+            <w:pPr>
+              <w:spacing w:after="0" w:line="240" w:lineRule="auto"/>
+              <w:jc w:val="right"/>
+              <w:rPr>
+                <w:rFonts w:ascii="Calibri" w:eastAsia="Times New Roman" w:hAnsi="Calibri" w:cs="Times New Roman"/>
+                <w:color w:val="000000"/>
+              </w:rPr>
+            </w:pPr>
+            <w:r>
+              <w:rPr>
+                <w:rFonts w:ascii="Calibri" w:eastAsia="Times New Roman" w:hAnsi="Calibri" w:cs="Times New Roman"/>
+                <w:color w:val="000000"/>
+              </w:rPr>
+              <w:t>100</w:t>
+            </w:r>
+          </w:p>
+        </w:tc>
+        <w:tc>
+          <w:tcPr>
+            <w:tcW w:w="1168" w:type="dxa"/>
+            <w:tcBorders>
+              <w:top w:val="nil"/>
+              <w:left w:val="nil"/>
+              <w:bottom w:val="nil"/>
+              <w:right w:val="nil"/>
+            </w:tcBorders>
+            <w:shd w:val="clear" w:color="auto" w:fill="auto"/>
+            <w:noWrap/>
+            <w:vAlign w:val="bottom"/>
+            <w:hideMark/>
+          </w:tcPr>
+          <w:p>
+            <w:pPr>
+              <w:spacing w:after="0" w:line="240" w:lineRule="auto"/>
+              <w:jc w:val="right"/>
+              <w:rPr>
+                <w:rFonts w:ascii="Calibri" w:eastAsia="Times New Roman" w:hAnsi="Calibri" w:cs="Times New Roman"/>
+                <w:color w:val="000000"/>
+              </w:rPr>
+            </w:pPr>
+            <w:r>
+              <w:rPr>
+                <w:rFonts w:ascii="Calibri" w:eastAsia="Times New Roman" w:hAnsi="Calibri" w:cs="Times New Roman"/>
+                <w:color w:val="000000"/>
+              </w:rPr>
+              <w:t>100</w:t>
+            </w:r>
+          </w:p>
+        </w:tc>
+        <w:tc>
+          <w:tcPr>
+            <w:tcW w:w="900" w:type="dxa"/>
+            <w:tcBorders>
+              <w:top w:val="nil"/>
+              <w:left w:val="nil"/>
+              <w:bottom w:val="nil"/>
+              <w:right w:val="nil"/>
+            </w:tcBorders>
+            <w:shd w:val="clear" w:color="auto" w:fill="auto"/>
+            <w:noWrap/>
+            <w:vAlign w:val="bottom"/>
+            <w:hideMark/>
+          </w:tcPr>
+          <w:p>
+            <w:pPr>
+              <w:spacing w:after="0" w:line="240" w:lineRule="auto"/>
+              <w:jc w:val="right"/>
+              <w:rPr>
+                <w:rFonts w:ascii="Calibri" w:eastAsia="Times New Roman" w:hAnsi="Calibri" w:cs="Times New Roman"/>
+                <w:color w:val="000000"/>
+              </w:rPr>
+            </w:pPr>
+            <w:r>
+              <w:rPr>
+                <w:rFonts w:ascii="Calibri" w:eastAsia="Times New Roman" w:hAnsi="Calibri" w:cs="Times New Roman"/>
+                <w:color w:val="000000"/>
+              </w:rPr>
+              <w:t>400</w:t>
+            </w:r>
+          </w:p>
+        </w:tc>
+        <w:tc>
+          <w:tcPr>
+            <w:tcW w:w="1432" w:type="dxa"/>
+            <w:tcBorders>
+              <w:top w:val="nil"/>
+              <w:left w:val="nil"/>
+              <w:bottom w:val="nil"/>
+              <w:right w:val="nil"/>
+            </w:tcBorders>
+            <w:shd w:val="clear" w:color="auto" w:fill="auto"/>
+            <w:noWrap/>
+            <w:vAlign w:val="bottom"/>
+            <w:hideMark/>
+          </w:tcPr>
+          <w:p>
+            <w:pPr>
+              <w:spacing w:after="0" w:line="240" w:lineRule="auto"/>
+              <w:jc w:val="right"/>
+              <w:rPr>
+                <w:rFonts w:ascii="Calibri" w:eastAsia="Times New Roman" w:hAnsi="Calibri" w:cs="Times New Roman"/>
+                <w:color w:val="000000"/>
+              </w:rPr>
+            </w:pPr>
+            <w:r>
+              <w:rPr>
+                <w:rFonts w:ascii="Calibri" w:eastAsia="Times New Roman" w:hAnsi="Calibri" w:cs="Times New Roman"/>
+                <w:color w:val="000000"/>
+              </w:rPr>
+              <w:t>100</w:t>
+            </w:r>
+          </w:p>
+        </w:tc>
+      </w:tr>
+      <w:tr>
+        <w:trPr>
+          <w:trHeight w:val="300"/>
+        </w:trPr>
+        <w:tc>
+          <w:tcPr>
+            <w:tcW w:w="2560" w:type="dxa"/>
+            <w:tcBorders>
+              <w:top w:val="nil"/>
+              <w:left w:val="nil"/>
+              <w:bottom w:val="nil"/>
+              <w:right w:val="nil"/>
+            </w:tcBorders>
+            <w:shd w:val="clear" w:color="000000" w:fill="D9D9D9"/>
+            <w:noWrap/>
+            <w:vAlign w:val="bottom"/>
+            <w:hideMark/>
+          </w:tcPr>
+          <w:p>
+            <w:pPr>
+              <w:spacing w:after="0" w:line="240" w:lineRule="auto"/>
+              <w:rPr>
+                <w:rFonts w:ascii="Calibri" w:eastAsia="Times New Roman" w:hAnsi="Calibri" w:cs="Times New Roman"/>
+                <w:b/>
+                <w:color w:val="000000"/>
+              </w:rPr>
+            </w:pPr>
+            <w:r>
+              <w:rPr>
+                <w:rFonts w:ascii="Calibri" w:eastAsia="Times New Roman" w:hAnsi="Calibri" w:cs="Times New Roman"/>
+                <w:b/>
+                <w:color w:val="000000"/>
+              </w:rPr>
+              <w:t>Accuracy</w:t>
+            </w:r>
+          </w:p>
+        </w:tc>
+        <w:tc>
+          <w:tcPr>
+            <w:tcW w:w="1420" w:type="dxa"/>
+            <w:tcBorders>
+              <w:top w:val="nil"/>
+              <w:left w:val="nil"/>
+              <w:bottom w:val="nil"/>
+              <w:right w:val="nil"/>
+            </w:tcBorders>
+            <w:shd w:val="clear" w:color="000000" w:fill="D9D9D9"/>
+            <w:noWrap/>
+            <w:vAlign w:val="bottom"/>
+            <w:hideMark/>
+          </w:tcPr>
+          <w:p>
+            <w:pPr>
+              <w:spacing w:after="0" w:line="240" w:lineRule="auto"/>
+              <w:jc w:val="right"/>
+              <w:rPr>
+                <w:rFonts w:ascii="Calibri" w:eastAsia="Times New Roman" w:hAnsi="Calibri" w:cs="Times New Roman"/>
+                <w:b/>
+                <w:color w:val="000000"/>
+              </w:rPr>
+            </w:pPr>
+            <w:r>
+              <w:rPr>
+                <w:rFonts w:ascii="Calibri" w:eastAsia="Times New Roman" w:hAnsi="Calibri" w:cs="Times New Roman"/>
+                <w:b/>
+                <w:color w:val="000000"/>
+              </w:rPr>
+              <w:t>97.7</w:t>
+            </w:r>
+          </w:p>
+        </w:tc>
+        <w:tc>
+          <w:tcPr>
+            <w:tcW w:w="1168" w:type="dxa"/>
+            <w:tcBorders>
+              <w:top w:val="nil"/>
+              <w:left w:val="nil"/>
+              <w:bottom w:val="nil"/>
+              <w:right w:val="nil"/>
+            </w:tcBorders>
+            <w:shd w:val="clear" w:color="000000" w:fill="D9D9D9"/>
+            <w:noWrap/>
+            <w:vAlign w:val="bottom"/>
+            <w:hideMark/>
+          </w:tcPr>
+          <w:p>
+            <w:pPr>
+              <w:spacing w:after="0" w:line="240" w:lineRule="auto"/>
+              <w:jc w:val="right"/>
+              <w:rPr>
+                <w:rFonts w:ascii="Calibri" w:eastAsia="Times New Roman" w:hAnsi="Calibri" w:cs="Times New Roman"/>
+                <w:b/>
+                <w:color w:val="000000"/>
+              </w:rPr>
+            </w:pPr>
+            <w:r>
+              <w:rPr>
+                <w:rFonts w:ascii="Calibri" w:eastAsia="Times New Roman" w:hAnsi="Calibri" w:cs="Times New Roman"/>
+                <w:b/>
+                <w:color w:val="000000"/>
+              </w:rPr>
+              <w:t>96.9</w:t>
+            </w:r>
+          </w:p>
+        </w:tc>
+        <w:tc>
+          <w:tcPr>
+            <w:tcW w:w="900" w:type="dxa"/>
+            <w:tcBorders>
+              <w:top w:val="nil"/>
+              <w:left w:val="nil"/>
+              <w:bottom w:val="nil"/>
+              <w:right w:val="nil"/>
+            </w:tcBorders>
+            <w:shd w:val="clear" w:color="000000" w:fill="D9D9D9"/>
+            <w:noWrap/>
+            <w:vAlign w:val="bottom"/>
+            <w:hideMark/>
+          </w:tcPr>
+          <w:p>
+            <w:pPr>
+              <w:spacing w:after="0" w:line="240" w:lineRule="auto"/>
+              <w:jc w:val="right"/>
+              <w:rPr>
+                <w:rFonts w:ascii="Calibri" w:eastAsia="Times New Roman" w:hAnsi="Calibri" w:cs="Times New Roman"/>
+                <w:b/>
+                <w:color w:val="000000"/>
+              </w:rPr>
+            </w:pPr>
+            <w:r>
+              <w:rPr>
+                <w:rFonts w:ascii="Calibri" w:eastAsia="Times New Roman" w:hAnsi="Calibri" w:cs="Times New Roman"/>
+                <w:b/>
+                <w:color w:val="000000"/>
+              </w:rPr>
+              <w:t>96.8</w:t>
+            </w:r>
+          </w:p>
+        </w:tc>
+        <w:tc>
+          <w:tcPr>
+            <w:tcW w:w="1432" w:type="dxa"/>
+            <w:tcBorders>
+              <w:top w:val="nil"/>
+              <w:left w:val="nil"/>
+              <w:bottom w:val="nil"/>
+              <w:right w:val="nil"/>
+            </w:tcBorders>
+            <w:shd w:val="clear" w:color="000000" w:fill="D9D9D9"/>
+            <w:noWrap/>
+            <w:vAlign w:val="bottom"/>
+            <w:hideMark/>
+          </w:tcPr>
+          <w:p>
+            <w:pPr>
+              <w:spacing w:after="0" w:line="240" w:lineRule="auto"/>
+              <w:jc w:val="right"/>
+              <w:rPr>
+                <w:rFonts w:ascii="Calibri" w:eastAsia="Times New Roman" w:hAnsi="Calibri" w:cs="Times New Roman"/>
+                <w:b/>
+                <w:color w:val="000000"/>
+              </w:rPr>
+            </w:pPr>
+            <w:r>
+              <w:rPr>
+                <w:rFonts w:ascii="Calibri" w:eastAsia="Times New Roman" w:hAnsi="Calibri" w:cs="Times New Roman"/>
+                <w:b/>
+                <w:color w:val="000000"/>
+              </w:rPr>
+              <w:t>82.7</w:t>
+            </w:r>
+          </w:p>
+        </w:tc>
+      </w:tr>
+    </w:tbl>
+    <w:p>
+      <w:pPr>
+        <w:ind w:left="1080"/>
+      </w:pPr>
+    </w:p>
+    <w:p>
+      <w:pPr>
+        <w:pStyle w:val="ListParagraph"/>
+        <w:numPr>
+          <w:ilvl w:val="0"/>
+          <w:numId w:val="6"/>
+        </w:numPr>
+      </w:pPr>
+      <w:r>
+        <w:t>As done for Synthetic images modified the encoding &amp; decoding transfer function and their observations were noted,</w:t>
+      </w:r>
+    </w:p>
+    <w:p>
+      <w:pPr>
+        <w:pStyle w:val="ListParagraph"/>
+        <w:numPr>
+          <w:ilvl w:val="1"/>
+          <w:numId w:val="6"/>
+        </w:numPr>
+      </w:pPr>
+      <w:r>
+        <w:t>First changed Encoder function to ‘</w:t>
+      </w:r>
+      <w:proofErr w:type="spellStart"/>
+      <w:r>
+        <w:rPr>
+          <w:b/>
+        </w:rPr>
+        <w:t>satlin</w:t>
+      </w:r>
+      <w:proofErr w:type="spellEnd"/>
+      <w:r>
+        <w:t>’, accuracy = 97.1 %</w:t>
+      </w:r>
+    </w:p>
+    <w:p>
+      <w:pPr>
+        <w:pStyle w:val="ListParagraph"/>
+        <w:numPr>
+          <w:ilvl w:val="1"/>
+          <w:numId w:val="6"/>
+        </w:numPr>
+      </w:pPr>
+      <w:r>
+        <w:t>Now, both encoder &amp; decoder function were changed to ‘</w:t>
+      </w:r>
+      <w:proofErr w:type="spellStart"/>
+      <w:r>
+        <w:rPr>
+          <w:b/>
+        </w:rPr>
+        <w:t>satlin</w:t>
+      </w:r>
+      <w:proofErr w:type="spellEnd"/>
+      <w:r>
+        <w:t>’, accuracy = 97.5 %</w:t>
+      </w:r>
+    </w:p>
+    <w:p>
+      <w:pPr>
+        <w:pStyle w:val="ListParagraph"/>
+        <w:ind w:left="1080"/>
+      </w:pPr>
+    </w:p>
+    <w:p>
+      <w:pPr>
+        <w:pStyle w:val="ListParagraph"/>
+        <w:numPr>
+          <w:ilvl w:val="0"/>
+          <w:numId w:val="6"/>
+        </w:numPr>
+      </w:pPr>
+      <w:r>
+        <w:t>The confusion matrix for best accuracy on MNIST data is attached below,</w:t>
+      </w:r>
+    </w:p>
+    <w:p>
+      <w:pPr>
+        <w:pStyle w:val="ListParagraph"/>
+        <w:ind w:left="1080"/>
+      </w:pPr>
+      <w:r>
+        <w:rPr>
+          <w:noProof/>
+        </w:rPr>
+        <w:drawing>
+          <wp:inline distT="0" distB="0" distL="0" distR="0">
+            <wp:extent cx="4762500" cy="4762500"/>
+            <wp:effectExtent l="0" t="0" r="0" b="0"/>
+            <wp:docPr id="1" name="Picture 1"/>
+            <wp:cNvGraphicFramePr>
+              <a:graphicFrameLocks xmlns:a="http://schemas.openxmlformats.org/drawingml/2006/main" noChangeAspect="1"/>
+            </wp:cNvGraphicFramePr>
+            <a:graphic xmlns:a="http://schemas.openxmlformats.org/drawingml/2006/main">
+              <a:graphicData uri="http://schemas.openxmlformats.org/drawingml/2006/picture">
+                <pic:pic xmlns:pic="http://schemas.openxmlformats.org/drawingml/2006/picture">
+                  <pic:nvPicPr>
+                    <pic:cNvPr id="0" name="confusion_matrix_1.jpg"/>
+                    <pic:cNvPicPr/>
+                  </pic:nvPicPr>
+                  <pic:blipFill>
+                    <a:blip r:embed="rId6">
+                      <a:extLst>
+                        <a:ext uri="{28A0092B-C50C-407E-A947-70E740481C1C}">
+                          <a14:useLocalDpi xmlns:a14="http://schemas.microsoft.com/office/drawing/2010/main" val="0"/>
+                        </a:ext>
+                      </a:extLst>
+                    </a:blip>
+                    <a:stretch>
+                      <a:fillRect/>
+                    </a:stretch>
+                  </pic:blipFill>
+                  <pic:spPr>
+                    <a:xfrm>
+                      <a:off x="0" y="0"/>
+                      <a:ext cx="4762500" cy="4762500"/>
+                    </a:xfrm>
+                    <a:prstGeom prst="rect">
+                      <a:avLst/>
+                    </a:prstGeom>
+                  </pic:spPr>
+                </pic:pic>
+              </a:graphicData>
+            </a:graphic>
+          </wp:inline>
+        </w:drawing>
+      </w:r>
+    </w:p>
+    <w:p>
+      <w:pPr>
+        <w:pStyle w:val="ListParagraph"/>
+        <w:ind w:left="1080"/>
+      </w:pPr>
+    </w:p>
+    <w:p>
+      <w:pPr>
+        <w:pStyle w:val="ListParagraph"/>
+        <w:ind w:left="1080"/>
+      </w:pPr>
     </w:p>
     <w:sectPr>
       <w:pgSz w:w="12240" w:h="15840"/>
@@ -839,7 +3095,7 @@
         <w:rFonts w:ascii="Wingdings" w:eastAsiaTheme="minorHAnsi" w:hAnsi="Wingdings" w:cstheme="minorBidi" w:hint="default"/>
       </w:rPr>
     </w:lvl>
-    <w:lvl w:ilvl="1" w:tplc="04090003" w:tentative="1">
+    <w:lvl w:ilvl="1" w:tplc="04090003">
       <w:start w:val="1"/>
       <w:numFmt w:val="bullet"/>
       <w:lvlText w:val="o"/>
@@ -1612,6 +3868,36 @@
       <w:spacing w:after="0" w:line="240" w:lineRule="auto"/>
     </w:pPr>
   </w:style>
+  <w:style w:type="paragraph" w:styleId="BalloonText">
+    <w:name w:val="Balloon Text"/>
+    <w:basedOn w:val="Normal"/>
+    <w:link w:val="BalloonTextChar"/>
+    <w:uiPriority w:val="99"/>
+    <w:semiHidden/>
+    <w:unhideWhenUsed/>
+    <w:rsid w:val="00977204"/>
+    <w:pPr>
+      <w:spacing w:after="0" w:line="240" w:lineRule="auto"/>
+    </w:pPr>
+    <w:rPr>
+      <w:rFonts w:ascii="Tahoma" w:hAnsi="Tahoma" w:cs="Tahoma"/>
+      <w:sz w:val="16"/>
+      <w:szCs w:val="16"/>
+    </w:rPr>
+  </w:style>
+  <w:style w:type="character" w:customStyle="1" w:styleId="BalloonTextChar">
+    <w:name w:val="Balloon Text Char"/>
+    <w:basedOn w:val="DefaultParagraphFont"/>
+    <w:link w:val="BalloonText"/>
+    <w:uiPriority w:val="99"/>
+    <w:semiHidden/>
+    <w:rsid w:val="00977204"/>
+    <w:rPr>
+      <w:rFonts w:ascii="Tahoma" w:hAnsi="Tahoma" w:cs="Tahoma"/>
+      <w:sz w:val="16"/>
+      <w:szCs w:val="16"/>
+    </w:rPr>
+  </w:style>
 </w:styles>
 </file>
 
@@ -1859,6 +4145,36 @@
     <w:pPr>
       <w:spacing w:after="0" w:line="240" w:lineRule="auto"/>
     </w:pPr>
+  </w:style>
+  <w:style w:type="paragraph" w:styleId="BalloonText">
+    <w:name w:val="Balloon Text"/>
+    <w:basedOn w:val="Normal"/>
+    <w:link w:val="BalloonTextChar"/>
+    <w:uiPriority w:val="99"/>
+    <w:semiHidden/>
+    <w:unhideWhenUsed/>
+    <w:rsid w:val="00977204"/>
+    <w:pPr>
+      <w:spacing w:after="0" w:line="240" w:lineRule="auto"/>
+    </w:pPr>
+    <w:rPr>
+      <w:rFonts w:ascii="Tahoma" w:hAnsi="Tahoma" w:cs="Tahoma"/>
+      <w:sz w:val="16"/>
+      <w:szCs w:val="16"/>
+    </w:rPr>
+  </w:style>
+  <w:style w:type="character" w:customStyle="1" w:styleId="BalloonTextChar">
+    <w:name w:val="Balloon Text Char"/>
+    <w:basedOn w:val="DefaultParagraphFont"/>
+    <w:link w:val="BalloonText"/>
+    <w:uiPriority w:val="99"/>
+    <w:semiHidden/>
+    <w:rsid w:val="00977204"/>
+    <w:rPr>
+      <w:rFonts w:ascii="Tahoma" w:hAnsi="Tahoma" w:cs="Tahoma"/>
+      <w:sz w:val="16"/>
+      <w:szCs w:val="16"/>
+    </w:rPr>
   </w:style>
 </w:styles>
 </file>

</xml_diff>

<commit_message>
added project report and related images for different test cases
</commit_message>
<xml_diff>
--- a/hw04/50247648.docx
+++ b/hw04/50247648.docx
@@ -4,14 +4,23 @@
   <w:body>
     <w:p>
       <w:pPr>
+        <w:pStyle w:val="Title"/>
+      </w:pPr>
+      <w:r>
+        <w:t xml:space="preserve">Project Report - </w:t>
+      </w:r>
+      <w:r>
+        <w:t>Autoencoders for Image Classification</w:t>
+      </w:r>
+    </w:p>
+    <w:p>
+      <w:pPr>
         <w:pStyle w:val="ListParagraph"/>
         <w:numPr>
           <w:ilvl w:val="0"/>
           <w:numId w:val="1"/>
         </w:numPr>
       </w:pPr>
-      <w:bookmarkStart w:id="0" w:name="_GoBack"/>
-      <w:bookmarkEnd w:id="0"/>
       <w:r>
         <w:t>How does an auto-encoder detect errors?</w:t>
       </w:r>
@@ -82,6 +91,18 @@
     <w:p>
       <w:pPr>
         <w:pStyle w:val="ListParagraph"/>
+        <w:numPr>
+          <w:ilvl w:val="0"/>
+          <w:numId w:val="6"/>
+        </w:numPr>
+      </w:pPr>
+      <w:r>
+        <w:t>If the number of nodes matches the size of the inputs then autoencoder will replicate the image and this will result in over fitting. Also, the model will not be able to predict properly on unseen data.</w:t>
+      </w:r>
+    </w:p>
+    <w:p>
+      <w:pPr>
+        <w:pStyle w:val="ListParagraph"/>
         <w:ind w:left="1080"/>
       </w:pPr>
     </w:p>
@@ -121,6 +142,30 @@
     <w:p>
       <w:pPr>
         <w:pStyle w:val="ListParagraph"/>
+        <w:numPr>
+          <w:ilvl w:val="0"/>
+          <w:numId w:val="6"/>
+        </w:numPr>
+      </w:pPr>
+      <w:r>
+        <w:t xml:space="preserve">Autoencoders is an unsupervised training model. So the features learnt in the first hidden layer are used in the second layer to learn patterns learnt in the first layer. </w:t>
+      </w:r>
+    </w:p>
+    <w:p>
+      <w:pPr>
+        <w:pStyle w:val="ListParagraph"/>
+        <w:numPr>
+          <w:ilvl w:val="0"/>
+          <w:numId w:val="6"/>
+        </w:numPr>
+      </w:pPr>
+      <w:r>
+        <w:t>This way the autoencoders learn important features in each layer and can provide better generalization.</w:t>
+      </w:r>
+    </w:p>
+    <w:p>
+      <w:pPr>
+        <w:pStyle w:val="ListParagraph"/>
         <w:ind w:left="1080"/>
       </w:pPr>
     </w:p>
@@ -144,6 +189,134 @@
           <w:numId w:val="6"/>
         </w:numPr>
       </w:pPr>
+      <w:r>
+        <w:t>The features in figure 3, attached below, are obtained by encoding the input size of 784 to 100 nodes.</w:t>
+      </w:r>
+    </w:p>
+    <w:p>
+      <w:pPr>
+        <w:pStyle w:val="ListParagraph"/>
+        <w:ind w:left="1080"/>
+      </w:pPr>
+      <w:r>
+        <w:rPr>
+          <w:noProof/>
+        </w:rPr>
+        <w:lastRenderedPageBreak/>
+        <w:drawing>
+          <wp:inline distT="0" distB="0" distL="0" distR="0">
+            <wp:extent cx="5334000" cy="4000500"/>
+            <wp:effectExtent l="0" t="0" r="0" b="0"/>
+            <wp:docPr id="1" name="Picture 1"/>
+            <wp:cNvGraphicFramePr>
+              <a:graphicFrameLocks xmlns:a="http://schemas.openxmlformats.org/drawingml/2006/main" noChangeAspect="1"/>
+            </wp:cNvGraphicFramePr>
+            <a:graphic xmlns:a="http://schemas.openxmlformats.org/drawingml/2006/main">
+              <a:graphicData uri="http://schemas.openxmlformats.org/drawingml/2006/picture">
+                <pic:pic xmlns:pic="http://schemas.openxmlformats.org/drawingml/2006/picture">
+                  <pic:nvPicPr>
+                    <pic:cNvPr id="0" name="features_enocder1.jpg"/>
+                    <pic:cNvPicPr/>
+                  </pic:nvPicPr>
+                  <pic:blipFill>
+                    <a:blip r:embed="rId6">
+                      <a:extLst>
+                        <a:ext uri="{28A0092B-C50C-407E-A947-70E740481C1C}">
+                          <a14:useLocalDpi xmlns:a14="http://schemas.microsoft.com/office/drawing/2010/main" val="0"/>
+                        </a:ext>
+                      </a:extLst>
+                    </a:blip>
+                    <a:stretch>
+                      <a:fillRect/>
+                    </a:stretch>
+                  </pic:blipFill>
+                  <pic:spPr>
+                    <a:xfrm>
+                      <a:off x="0" y="0"/>
+                      <a:ext cx="5334000" cy="4000500"/>
+                    </a:xfrm>
+                    <a:prstGeom prst="rect">
+                      <a:avLst/>
+                    </a:prstGeom>
+                  </pic:spPr>
+                </pic:pic>
+              </a:graphicData>
+            </a:graphic>
+          </wp:inline>
+        </w:drawing>
+      </w:r>
+    </w:p>
+    <w:p>
+      <w:pPr>
+        <w:pStyle w:val="ListParagraph"/>
+        <w:numPr>
+          <w:ilvl w:val="0"/>
+          <w:numId w:val="6"/>
+        </w:numPr>
+      </w:pPr>
+      <w:r>
+        <w:t xml:space="preserve">In homework 1, the features were extracted using 3 different filter banks namely, Gaussian, Laplacian of Gaussian, and derivate of Gaussian. The </w:t>
+      </w:r>
+      <w:r>
+        <w:t>filters were</w:t>
+      </w:r>
+      <w:r>
+        <w:t xml:space="preserve"> used to detect neighborhood pixel values by smoothing or blurring, detecting edges.</w:t>
+      </w:r>
+    </w:p>
+    <w:p>
+      <w:pPr>
+        <w:pStyle w:val="ListParagraph"/>
+        <w:numPr>
+          <w:ilvl w:val="0"/>
+          <w:numId w:val="6"/>
+        </w:numPr>
+      </w:pPr>
+      <w:r>
+        <w:t>The detected features were then grouped together using K means to form bag of words and mapping.</w:t>
+      </w:r>
+    </w:p>
+    <w:p>
+      <w:pPr>
+        <w:pStyle w:val="ListParagraph"/>
+        <w:numPr>
+          <w:ilvl w:val="0"/>
+          <w:numId w:val="6"/>
+        </w:numPr>
+      </w:pPr>
+      <w:r>
+        <w:t>Autoencoder does not use specific filters as we used in homework 1.</w:t>
+      </w:r>
+    </w:p>
+    <w:p>
+      <w:pPr>
+        <w:pStyle w:val="ListParagraph"/>
+        <w:numPr>
+          <w:ilvl w:val="0"/>
+          <w:numId w:val="6"/>
+        </w:numPr>
+      </w:pPr>
+      <w:r>
+        <w:t>Spatial pyramid matching using bag-of-words approach had a less accuracy in comparison with autoencoders.  Multiple autoencoders can be implemented to learn different features of the image; this was not done in homework 1.</w:t>
+      </w:r>
+    </w:p>
+    <w:p>
+      <w:pPr>
+        <w:pStyle w:val="ListParagraph"/>
+        <w:numPr>
+          <w:ilvl w:val="0"/>
+          <w:numId w:val="6"/>
+        </w:numPr>
+      </w:pPr>
+      <w:r>
+        <w:t>Autoencoders are widely used for reducing the dimension and extracting features from the image.</w:t>
+      </w:r>
+    </w:p>
+    <w:p>
+      <w:pPr>
+        <w:pStyle w:val="ListParagraph"/>
+        <w:ind w:left="1080"/>
+      </w:pPr>
     </w:p>
     <w:p>
       <w:pPr>
@@ -156,14 +329,12 @@
       <w:r>
         <w:t xml:space="preserve">What does the function </w:t>
       </w:r>
-      <w:proofErr w:type="spellStart"/>
       <w:r>
         <w:rPr>
           <w:i/>
         </w:rPr>
         <w:t>plotconfusion</w:t>
       </w:r>
-      <w:proofErr w:type="spellEnd"/>
       <w:r>
         <w:t xml:space="preserve"> do?</w:t>
       </w:r>
@@ -197,6 +368,7 @@
         <w:pStyle w:val="Heading1"/>
       </w:pPr>
       <w:r>
+        <w:lastRenderedPageBreak/>
         <w:t>Activation Functions:</w:t>
       </w:r>
     </w:p>
@@ -224,9 +396,6 @@
         <w:t xml:space="preserve">The tutorial uses </w:t>
       </w:r>
       <w:r>
-        <w:t xml:space="preserve">logistic </w:t>
-      </w:r>
-      <w:r>
         <w:t>sigmoid activation function</w:t>
       </w:r>
       <w:r>
@@ -250,14 +419,12 @@
       <w:r>
         <w:t xml:space="preserve">In training deep networks, the </w:t>
       </w:r>
-      <w:proofErr w:type="spellStart"/>
       <w:r>
         <w:rPr>
           <w:i/>
         </w:rPr>
         <w:t>ReLU</w:t>
       </w:r>
-      <w:proofErr w:type="spellEnd"/>
       <w:r>
         <w:t xml:space="preserve"> activation function is generally preferred to the sigmoid activation function. Why might this be the case?</w:t>
       </w:r>
@@ -271,15 +438,7 @@
         </w:numPr>
       </w:pPr>
       <w:r>
-        <w:t>Rectified linear Unit (</w:t>
-      </w:r>
-      <w:proofErr w:type="spellStart"/>
-      <w:r>
-        <w:t>ReLU</w:t>
-      </w:r>
-      <w:proofErr w:type="spellEnd"/>
-      <w:r>
-        <w:t xml:space="preserve">) function is given by, </w:t>
+        <w:t xml:space="preserve">Rectified linear Unit (ReLU) function is given by, </w:t>
       </w:r>
       <w:r>
         <w:rPr>
@@ -306,15 +465,7 @@
         <w:t>y</w:t>
       </w:r>
       <w:r>
-        <w:t xml:space="preserve"> = </w:t>
-      </w:r>
-      <w:proofErr w:type="spellStart"/>
-      <w:r>
-        <w:t>xW</w:t>
-      </w:r>
-      <w:proofErr w:type="spellEnd"/>
-      <w:r>
-        <w:t xml:space="preserve"> + b</w:t>
+        <w:t xml:space="preserve"> = xW + b</w:t>
       </w:r>
     </w:p>
     <w:p>
@@ -326,33 +477,13 @@
         </w:numPr>
       </w:pPr>
       <w:r>
-        <w:t xml:space="preserve">The benefit of using </w:t>
-      </w:r>
-      <w:proofErr w:type="spellStart"/>
-      <w:r>
-        <w:t>ReLU</w:t>
-      </w:r>
-      <w:proofErr w:type="spellEnd"/>
-      <w:r>
-        <w:t xml:space="preserve"> is that of reduced likelihood of the gradient to vanish that is when y &gt; 0. In this region the gradient remains constant. Whereas</w:t>
-      </w:r>
-      <w:r>
-        <w:t xml:space="preserve"> logistic sigmoid has the problem </w:t>
-      </w:r>
-      <w:r>
-        <w:lastRenderedPageBreak/>
-        <w:t>of vanishing gradient as the input increases or decreases</w:t>
-      </w:r>
-      <w:r>
-        <w:t xml:space="preserve">. Due to constant gradient, the learning becomes faster, </w:t>
-      </w:r>
-      <w:proofErr w:type="spellStart"/>
-      <w:r>
-        <w:t>i.e</w:t>
-      </w:r>
-      <w:proofErr w:type="spellEnd"/>
-      <w:r>
-        <w:t xml:space="preserve"> it converges to the minima quickly.</w:t>
+        <w:t>The benefit of using ReLU is that of reduced likelihood of the gradient to vanish that is when y &gt; 0. In this region the gradient remains constant. Whereas</w:t>
+      </w:r>
+      <w:r>
+        <w:t xml:space="preserve"> logistic sigmoid has the problem of vanishing gradient as the input increases or decreases</w:t>
+      </w:r>
+      <w:r>
+        <w:t>. Due to constant gradient, the learning becomes faster, i.e it converges to the minima quickly.</w:t>
       </w:r>
     </w:p>
     <w:p>
@@ -364,21 +495,11 @@
         </w:numPr>
       </w:pPr>
       <w:r>
-        <w:t xml:space="preserve">One more important benefit of </w:t>
-      </w:r>
-      <w:proofErr w:type="spellStart"/>
-      <w:r>
-        <w:t>ReLU</w:t>
-      </w:r>
-      <w:proofErr w:type="spellEnd"/>
-      <w:r>
-        <w:t xml:space="preserve"> is </w:t>
-      </w:r>
-      <w:proofErr w:type="spellStart"/>
+        <w:t xml:space="preserve">One more important benefit of ReLU is </w:t>
+      </w:r>
       <w:r>
         <w:t>sparsity</w:t>
       </w:r>
-      <w:proofErr w:type="spellEnd"/>
       <w:r>
         <w:t xml:space="preserve">, this arises when </w:t>
       </w:r>
@@ -395,6 +516,18 @@
     <w:p>
       <w:pPr>
         <w:pStyle w:val="ListParagraph"/>
+        <w:numPr>
+          <w:ilvl w:val="0"/>
+          <w:numId w:val="6"/>
+        </w:numPr>
+      </w:pPr>
+      <w:r>
+        <w:t>Also, ReLU does not saturate In the positive region, it is computationally efficient and converges faster than sigmoid.</w:t>
+      </w:r>
+    </w:p>
+    <w:p>
+      <w:pPr>
+        <w:pStyle w:val="ListParagraph"/>
         <w:ind w:left="1080"/>
       </w:pPr>
     </w:p>
@@ -490,15 +623,7 @@
         </w:numPr>
       </w:pPr>
       <w:r>
-        <w:t xml:space="preserve">Stochastic gradient descent (SGD) computes the gradient using a single sample. One benefit of SGD is that it is computationally faster than gradient descent. This is because an entire dataset cannot be stored in RAM which makes </w:t>
-      </w:r>
-      <w:proofErr w:type="spellStart"/>
-      <w:r>
-        <w:t>vectorized</w:t>
-      </w:r>
-      <w:proofErr w:type="spellEnd"/>
-      <w:r>
-        <w:t xml:space="preserve"> operation much slow and inefficient. Mini-batch SGD is intentionally small and it is computationally quicker than batch gradient descent.</w:t>
+        <w:t>Stochastic gradient descent (SGD) computes the gradient using a single sample. One benefit of SGD is that it is computationally faster than gradient descent. This is because an entire dataset cannot be stored in RAM which makes vectorized operation much slow and inefficient. Mini-batch SGD is intentionally small and it is computationally quicker than batch gradient descent.</w:t>
       </w:r>
     </w:p>
     <w:p>
@@ -510,7 +635,11 @@
         </w:numPr>
       </w:pPr>
       <w:r>
-        <w:t>In gradient descent, the weights are updated after entire pass of the data, thus larger the training set the slower our algorithm will update the weight and it will take more time to converge. Whereas, in case of stochastic gradient descent, the weights are updated after each training sample. Hence it is faster than batch gradient descent.</w:t>
+        <w:t xml:space="preserve">In gradient descent, the weights are updated after entire pass of the data, thus larger the training set the slower our algorithm will update the weight and it will take more time to </w:t>
+      </w:r>
+      <w:r>
+        <w:lastRenderedPageBreak/>
+        <w:t>converge. Whereas, in case of stochastic gradient descent, the weights are updated after each training sample. Hence it is faster than batch gradient descent.</w:t>
       </w:r>
     </w:p>
     <w:p>
@@ -527,6 +656,18 @@
     </w:p>
     <w:p>
       <w:pPr>
+        <w:pStyle w:val="ListParagraph"/>
+        <w:numPr>
+          <w:ilvl w:val="0"/>
+          <w:numId w:val="6"/>
+        </w:numPr>
+      </w:pPr>
+      <w:r>
+        <w:t>So to conclude, faster in terms of number of epochs to converge is batch gradient descent as it has more training samples. While SGD will be faster in terms of number of iterations.</w:t>
+      </w:r>
+    </w:p>
+    <w:p>
+      <w:pPr>
         <w:pStyle w:val="Heading1"/>
       </w:pPr>
       <w:r>
@@ -542,15 +683,7 @@
         </w:numPr>
       </w:pPr>
       <w:r>
-        <w:t xml:space="preserve">Try playing around with some of the parameters specified in the tutorial. Perhaps the </w:t>
-      </w:r>
-      <w:proofErr w:type="spellStart"/>
-      <w:r>
-        <w:t>sparsity</w:t>
-      </w:r>
-      <w:proofErr w:type="spellEnd"/>
-      <w:r>
-        <w:t xml:space="preserve"> parameters or the number of nodes; or number of layers. Report the impact of slightly modifying the parameters. Is the tutorial presentation robust or fragile with respect to parameter settings?</w:t>
+        <w:t>Try playing around with some of the parameters specified in the tutorial. Perhaps the sparsity parameters or the number of nodes; or number of layers. Report the impact of slightly modifying the parameters. Is the tutorial presentation robust or fragile with respect to parameter settings?</w:t>
       </w:r>
     </w:p>
     <w:p>
@@ -562,7 +695,6 @@
         </w:numPr>
       </w:pPr>
       <w:r>
-        <w:lastRenderedPageBreak/>
         <w:t xml:space="preserve">Reducing the number of neurons reduces the accuracy of classification. </w:t>
       </w:r>
       <w:r>
@@ -578,15 +710,7 @@
         </w:numPr>
       </w:pPr>
       <w:r>
-        <w:t xml:space="preserve">Added one more layer of </w:t>
-      </w:r>
-      <w:proofErr w:type="spellStart"/>
-      <w:r>
-        <w:t>autoencoder</w:t>
-      </w:r>
-      <w:proofErr w:type="spellEnd"/>
-      <w:r>
-        <w:t xml:space="preserve"> and the accuracy reduced drastically. This is because the data was trained perfectly and resulting to over fitting.</w:t>
+        <w:t>Added one more layer of autoencoder and the accuracy reduced drastically. This is because the data was trained perfectly and resulting to over fitting.</w:t>
       </w:r>
     </w:p>
     <w:p>
@@ -1321,6 +1445,18 @@
         </w:numPr>
       </w:pPr>
       <w:r>
+        <w:t>From the above we can see that best accuracy obtained was 99.2, keeping all parameters same and changing the sparsity proportion to 0.5 gave an accuracy of 99.5%. So earlier the value was 0.1 and due to which each neuron in the hidden layer was trained to give high output for small number of training examples.</w:t>
+      </w:r>
+    </w:p>
+    <w:p>
+      <w:pPr>
+        <w:pStyle w:val="ListParagraph"/>
+        <w:numPr>
+          <w:ilvl w:val="0"/>
+          <w:numId w:val="6"/>
+        </w:numPr>
+      </w:pPr>
+      <w:r>
         <w:t xml:space="preserve">The default transfer function for encoding and decoding is logistic sigmoid. </w:t>
       </w:r>
     </w:p>
@@ -1335,14 +1471,12 @@
       <w:r>
         <w:t>First changed Encoder function to ‘</w:t>
       </w:r>
-      <w:proofErr w:type="spellStart"/>
       <w:r>
         <w:rPr>
           <w:b/>
         </w:rPr>
         <w:t>satlin</w:t>
       </w:r>
-      <w:proofErr w:type="spellEnd"/>
       <w:r>
         <w:t>’, accuracy = 98.8 %</w:t>
       </w:r>
@@ -1358,20 +1492,32 @@
       <w:r>
         <w:t>Now, both encoder &amp; decoder function were changed to ‘</w:t>
       </w:r>
-      <w:proofErr w:type="spellStart"/>
       <w:r>
         <w:rPr>
           <w:b/>
         </w:rPr>
         <w:t>satlin</w:t>
       </w:r>
-      <w:proofErr w:type="spellEnd"/>
       <w:r>
         <w:t>’, accuracy = 99 %</w:t>
       </w:r>
     </w:p>
     <w:p>
       <w:pPr>
+        <w:pStyle w:val="ListParagraph"/>
+        <w:numPr>
+          <w:ilvl w:val="0"/>
+          <w:numId w:val="6"/>
+        </w:numPr>
+      </w:pPr>
+      <w:r>
+        <w:t>Finally modified the loss function to be Mean squared error instead of the default, cross entropy. The accuracy of the change dropped to 97.1%</w:t>
+      </w:r>
+      <w:bookmarkStart w:id="0" w:name="_GoBack"/>
+      <w:bookmarkEnd w:id="0"/>
+    </w:p>
+    <w:p>
+      <w:pPr>
         <w:pStyle w:val="Heading1"/>
       </w:pPr>
       <w:r>
@@ -1426,6 +1572,7 @@
         </w:numPr>
       </w:pPr>
       <w:r>
+        <w:lastRenderedPageBreak/>
         <w:t>Below is the comparison for Classification of synthetic images and MNIST images</w:t>
       </w:r>
     </w:p>
@@ -2758,6 +2905,49 @@
         </w:numPr>
       </w:pPr>
       <w:r>
+        <w:t>From the above we can see that best accuracy obtained was 97.7, keeping all parameters same and changing the sparsity proportion to 0.5 gave an accuracy of 97.8%.</w:t>
+      </w:r>
+    </w:p>
+    <w:p>
+      <w:pPr>
+        <w:pStyle w:val="ListParagraph"/>
+        <w:numPr>
+          <w:ilvl w:val="0"/>
+          <w:numId w:val="6"/>
+        </w:numPr>
+      </w:pPr>
+      <w:r>
+        <w:rPr>
+          <w:rFonts w:ascii="Arial" w:hAnsi="Arial" w:cs="Arial"/>
+          <w:color w:val="474747"/>
+          <w:sz w:val="19"/>
+          <w:szCs w:val="19"/>
+          <w:shd w:val="clear" w:color="auto" w:fill="FFFFFF"/>
+        </w:rPr>
+        <w:t> </w:t>
+      </w:r>
+      <w:r>
+        <w:t>As you increase the number of neurons, model will be able to capture more features, but if you capture too many features, then you end up over fitting your model to the training data and it won't do well with unseen dat</w:t>
+      </w:r>
+      <w:r>
+        <w:t>a.</w:t>
+      </w:r>
+      <w:r>
+        <w:t xml:space="preserve"> This is what happened when I increased Number of neurons to 300</w:t>
+      </w:r>
+      <w:r>
+        <w:t>.</w:t>
+      </w:r>
+    </w:p>
+    <w:p>
+      <w:pPr>
+        <w:pStyle w:val="ListParagraph"/>
+        <w:numPr>
+          <w:ilvl w:val="0"/>
+          <w:numId w:val="6"/>
+        </w:numPr>
+      </w:pPr>
+      <w:r>
         <w:t>As done for Synthetic images modified the encoding &amp; decoding transfer function and their observations were noted,</w:t>
       </w:r>
     </w:p>
@@ -2772,14 +2962,12 @@
       <w:r>
         <w:t>First changed Encoder function to ‘</w:t>
       </w:r>
-      <w:proofErr w:type="spellStart"/>
       <w:r>
         <w:rPr>
           <w:b/>
         </w:rPr>
         <w:t>satlin</w:t>
       </w:r>
-      <w:proofErr w:type="spellEnd"/>
       <w:r>
         <w:t>’, accuracy = 97.1 %</w:t>
       </w:r>
@@ -2795,14 +2983,12 @@
       <w:r>
         <w:t>Now, both encoder &amp; decoder function were changed to ‘</w:t>
       </w:r>
-      <w:proofErr w:type="spellStart"/>
       <w:r>
         <w:rPr>
           <w:b/>
         </w:rPr>
         <w:t>satlin</w:t>
       </w:r>
-      <w:proofErr w:type="spellEnd"/>
       <w:r>
         <w:t>’, accuracy = 97.5 %</w:t>
       </w:r>
@@ -2834,11 +3020,12 @@
         <w:rPr>
           <w:noProof/>
         </w:rPr>
+        <w:lastRenderedPageBreak/>
         <w:drawing>
-          <wp:inline distT="0" distB="0" distL="0" distR="0">
+          <wp:inline distT="0" distB="0" distL="0" distR="0" wp14:anchorId="79A82052" wp14:editId="41ECF262">
             <wp:extent cx="4762500" cy="4762500"/>
             <wp:effectExtent l="0" t="0" r="0" b="0"/>
-            <wp:docPr id="1" name="Picture 1"/>
+            <wp:docPr id="2" name="Picture 2"/>
             <wp:cNvGraphicFramePr>
               <a:graphicFrameLocks xmlns:a="http://schemas.openxmlformats.org/drawingml/2006/main" noChangeAspect="1"/>
             </wp:cNvGraphicFramePr>
@@ -2846,11 +3033,11 @@
               <a:graphicData uri="http://schemas.openxmlformats.org/drawingml/2006/picture">
                 <pic:pic xmlns:pic="http://schemas.openxmlformats.org/drawingml/2006/picture">
                   <pic:nvPicPr>
-                    <pic:cNvPr id="0" name="confusion_matrix_1.jpg"/>
+                    <pic:cNvPr id="0" name="mnist_max_accuracy.jpg"/>
                     <pic:cNvPicPr/>
                   </pic:nvPicPr>
                   <pic:blipFill>
-                    <a:blip r:embed="rId6">
+                    <a:blip r:embed="rId7">
                       <a:extLst>
                         <a:ext uri="{28A0092B-C50C-407E-A947-70E740481C1C}">
                           <a14:useLocalDpi xmlns:a14="http://schemas.microsoft.com/office/drawing/2010/main" val="0"/>
@@ -2880,13 +3067,124 @@
     <w:p>
       <w:pPr>
         <w:pStyle w:val="ListParagraph"/>
-        <w:ind w:left="1080"/>
-      </w:pPr>
-    </w:p>
-    <w:p>
-      <w:pPr>
-        <w:pStyle w:val="ListParagraph"/>
-        <w:ind w:left="1080"/>
+        <w:numPr>
+          <w:ilvl w:val="0"/>
+          <w:numId w:val="6"/>
+        </w:numPr>
+      </w:pPr>
+      <w:r>
+        <w:t>The network architecture is shown below,</w:t>
+      </w:r>
+    </w:p>
+    <w:p>
+      <w:r>
+        <w:rPr>
+          <w:noProof/>
+        </w:rPr>
+        <w:drawing>
+          <wp:inline distT="0" distB="0" distL="0" distR="0" wp14:anchorId="3588470C" wp14:editId="481A5B3F">
+            <wp:extent cx="5943600" cy="1240155"/>
+            <wp:effectExtent l="0" t="0" r="0" b="0"/>
+            <wp:docPr id="3" name="Picture 3"/>
+            <wp:cNvGraphicFramePr>
+              <a:graphicFrameLocks xmlns:a="http://schemas.openxmlformats.org/drawingml/2006/main" noChangeAspect="1"/>
+            </wp:cNvGraphicFramePr>
+            <a:graphic xmlns:a="http://schemas.openxmlformats.org/drawingml/2006/main">
+              <a:graphicData uri="http://schemas.openxmlformats.org/drawingml/2006/picture">
+                <pic:pic xmlns:pic="http://schemas.openxmlformats.org/drawingml/2006/picture">
+                  <pic:nvPicPr>
+                    <pic:cNvPr id="0" name=""/>
+                    <pic:cNvPicPr/>
+                  </pic:nvPicPr>
+                  <pic:blipFill>
+                    <a:blip r:embed="rId8"/>
+                    <a:stretch>
+                      <a:fillRect/>
+                    </a:stretch>
+                  </pic:blipFill>
+                  <pic:spPr>
+                    <a:xfrm>
+                      <a:off x="0" y="0"/>
+                      <a:ext cx="5943600" cy="1240155"/>
+                    </a:xfrm>
+                    <a:prstGeom prst="rect">
+                      <a:avLst/>
+                    </a:prstGeom>
+                  </pic:spPr>
+                </pic:pic>
+              </a:graphicData>
+            </a:graphic>
+          </wp:inline>
+        </w:drawing>
+      </w:r>
+    </w:p>
+    <w:p/>
+    <w:p>
+      <w:pPr>
+        <w:pStyle w:val="Heading1"/>
+      </w:pPr>
+      <w:r>
+        <w:t>References:</w:t>
+      </w:r>
+    </w:p>
+    <w:p>
+      <w:pPr>
+        <w:pStyle w:val="ListParagraph"/>
+        <w:numPr>
+          <w:ilvl w:val="0"/>
+          <w:numId w:val="8"/>
+        </w:numPr>
+      </w:pPr>
+      <w:hyperlink r:id="rId9" w:history="1">
+        <w:r>
+          <w:rPr>
+            <w:rStyle w:val="Hyperlink"/>
+          </w:rPr>
+          <w:t>https://www.mathworks.com/help/nnet/ref/trainautoencoder.html</w:t>
+        </w:r>
+      </w:hyperlink>
+    </w:p>
+    <w:p>
+      <w:pPr>
+        <w:pStyle w:val="ListParagraph"/>
+        <w:numPr>
+          <w:ilvl w:val="0"/>
+          <w:numId w:val="8"/>
+        </w:numPr>
+      </w:pPr>
+      <w:hyperlink r:id="rId10" w:history="1">
+        <w:r>
+          <w:rPr>
+            <w:rStyle w:val="Hyperlink"/>
+          </w:rPr>
+          <w:t>http://ufldl.stanford.edu/tutorial/supervised/FeatureExtractionUsingConvolution/</w:t>
+        </w:r>
+      </w:hyperlink>
+    </w:p>
+    <w:p>
+      <w:pPr>
+        <w:pStyle w:val="ListParagraph"/>
+        <w:numPr>
+          <w:ilvl w:val="0"/>
+          <w:numId w:val="8"/>
+        </w:numPr>
+      </w:pPr>
+      <w:hyperlink r:id="rId11" w:history="1">
+        <w:r>
+          <w:rPr>
+            <w:rStyle w:val="Hyperlink"/>
+          </w:rPr>
+          <w:t>http://ufldl.stanford.edu/tutorial/supervised/Pooling/</w:t>
+        </w:r>
+      </w:hyperlink>
+    </w:p>
+    <w:p>
+      <w:pPr>
+        <w:pStyle w:val="ListParagraph"/>
+        <w:numPr>
+          <w:ilvl w:val="0"/>
+          <w:numId w:val="8"/>
+        </w:numPr>
       </w:pPr>
     </w:p>
     <w:sectPr>
@@ -3487,6 +3785,95 @@
     </w:lvl>
   </w:abstractNum>
   <w:abstractNum w:abstractNumId="6">
+    <w:nsid w:val="6F881171"/>
+    <w:multiLevelType w:val="hybridMultilevel"/>
+    <w:tmpl w:val="7FEC0628"/>
+    <w:lvl w:ilvl="0" w:tplc="04090011">
+      <w:start w:val="1"/>
+      <w:numFmt w:val="decimal"/>
+      <w:lvlText w:val="%1)"/>
+      <w:lvlJc w:val="left"/>
+      <w:pPr>
+        <w:ind w:left="720" w:hanging="360"/>
+      </w:pPr>
+      <w:rPr>
+        <w:rFonts w:hint="default"/>
+      </w:rPr>
+    </w:lvl>
+    <w:lvl w:ilvl="1" w:tplc="04090019" w:tentative="1">
+      <w:start w:val="1"/>
+      <w:numFmt w:val="lowerLetter"/>
+      <w:lvlText w:val="%2."/>
+      <w:lvlJc w:val="left"/>
+      <w:pPr>
+        <w:ind w:left="1440" w:hanging="360"/>
+      </w:pPr>
+    </w:lvl>
+    <w:lvl w:ilvl="2" w:tplc="0409001B" w:tentative="1">
+      <w:start w:val="1"/>
+      <w:numFmt w:val="lowerRoman"/>
+      <w:lvlText w:val="%3."/>
+      <w:lvlJc w:val="right"/>
+      <w:pPr>
+        <w:ind w:left="2160" w:hanging="180"/>
+      </w:pPr>
+    </w:lvl>
+    <w:lvl w:ilvl="3" w:tplc="0409000F" w:tentative="1">
+      <w:start w:val="1"/>
+      <w:numFmt w:val="decimal"/>
+      <w:lvlText w:val="%4."/>
+      <w:lvlJc w:val="left"/>
+      <w:pPr>
+        <w:ind w:left="2880" w:hanging="360"/>
+      </w:pPr>
+    </w:lvl>
+    <w:lvl w:ilvl="4" w:tplc="04090019" w:tentative="1">
+      <w:start w:val="1"/>
+      <w:numFmt w:val="lowerLetter"/>
+      <w:lvlText w:val="%5."/>
+      <w:lvlJc w:val="left"/>
+      <w:pPr>
+        <w:ind w:left="3600" w:hanging="360"/>
+      </w:pPr>
+    </w:lvl>
+    <w:lvl w:ilvl="5" w:tplc="0409001B" w:tentative="1">
+      <w:start w:val="1"/>
+      <w:numFmt w:val="lowerRoman"/>
+      <w:lvlText w:val="%6."/>
+      <w:lvlJc w:val="right"/>
+      <w:pPr>
+        <w:ind w:left="4320" w:hanging="180"/>
+      </w:pPr>
+    </w:lvl>
+    <w:lvl w:ilvl="6" w:tplc="0409000F" w:tentative="1">
+      <w:start w:val="1"/>
+      <w:numFmt w:val="decimal"/>
+      <w:lvlText w:val="%7."/>
+      <w:lvlJc w:val="left"/>
+      <w:pPr>
+        <w:ind w:left="5040" w:hanging="360"/>
+      </w:pPr>
+    </w:lvl>
+    <w:lvl w:ilvl="7" w:tplc="04090019" w:tentative="1">
+      <w:start w:val="1"/>
+      <w:numFmt w:val="lowerLetter"/>
+      <w:lvlText w:val="%8."/>
+      <w:lvlJc w:val="left"/>
+      <w:pPr>
+        <w:ind w:left="5760" w:hanging="360"/>
+      </w:pPr>
+    </w:lvl>
+    <w:lvl w:ilvl="8" w:tplc="0409001B" w:tentative="1">
+      <w:start w:val="1"/>
+      <w:numFmt w:val="lowerRoman"/>
+      <w:lvlText w:val="%9."/>
+      <w:lvlJc w:val="right"/>
+      <w:pPr>
+        <w:ind w:left="6480" w:hanging="180"/>
+      </w:pPr>
+    </w:lvl>
+  </w:abstractNum>
+  <w:abstractNum w:abstractNumId="7">
     <w:nsid w:val="7A196C5F"/>
     <w:multiLevelType w:val="hybridMultilevel"/>
     <w:tmpl w:val="E482CC96"/>
@@ -3603,7 +3990,7 @@
     <w:abstractNumId w:val="1"/>
   </w:num>
   <w:num w:numId="2">
-    <w:abstractNumId w:val="6"/>
+    <w:abstractNumId w:val="7"/>
   </w:num>
   <w:num w:numId="3">
     <w:abstractNumId w:val="5"/>
@@ -3619,6 +4006,9 @@
   </w:num>
   <w:num w:numId="7">
     <w:abstractNumId w:val="3"/>
+  </w:num>
+  <w:num w:numId="8">
+    <w:abstractNumId w:val="6"/>
   </w:num>
 </w:numbering>
 </file>
@@ -3898,6 +4288,56 @@
       <w:szCs w:val="16"/>
     </w:rPr>
   </w:style>
+  <w:style w:type="character" w:styleId="Hyperlink">
+    <w:name w:val="Hyperlink"/>
+    <w:basedOn w:val="DefaultParagraphFont"/>
+    <w:uiPriority w:val="99"/>
+    <w:unhideWhenUsed/>
+    <w:rsid w:val="00075684"/>
+    <w:rPr>
+      <w:color w:val="0000FF" w:themeColor="hyperlink"/>
+      <w:u w:val="single"/>
+    </w:rPr>
+  </w:style>
+  <w:style w:type="paragraph" w:styleId="Title">
+    <w:name w:val="Title"/>
+    <w:basedOn w:val="Normal"/>
+    <w:next w:val="Normal"/>
+    <w:link w:val="TitleChar"/>
+    <w:uiPriority w:val="10"/>
+    <w:qFormat/>
+    <w:rsid w:val="009B34BC"/>
+    <w:pPr>
+      <w:pBdr>
+        <w:bottom w:val="single" w:sz="8" w:space="4" w:color="4F81BD" w:themeColor="accent1"/>
+      </w:pBdr>
+      <w:spacing w:after="300" w:line="240" w:lineRule="auto"/>
+      <w:contextualSpacing/>
+    </w:pPr>
+    <w:rPr>
+      <w:rFonts w:asciiTheme="majorHAnsi" w:eastAsiaTheme="majorEastAsia" w:hAnsiTheme="majorHAnsi" w:cstheme="majorBidi"/>
+      <w:color w:val="17365D" w:themeColor="text2" w:themeShade="BF"/>
+      <w:spacing w:val="5"/>
+      <w:kern w:val="28"/>
+      <w:sz w:val="52"/>
+      <w:szCs w:val="52"/>
+    </w:rPr>
+  </w:style>
+  <w:style w:type="character" w:customStyle="1" w:styleId="TitleChar">
+    <w:name w:val="Title Char"/>
+    <w:basedOn w:val="DefaultParagraphFont"/>
+    <w:link w:val="Title"/>
+    <w:uiPriority w:val="10"/>
+    <w:rsid w:val="009B34BC"/>
+    <w:rPr>
+      <w:rFonts w:asciiTheme="majorHAnsi" w:eastAsiaTheme="majorEastAsia" w:hAnsiTheme="majorHAnsi" w:cstheme="majorBidi"/>
+      <w:color w:val="17365D" w:themeColor="text2" w:themeShade="BF"/>
+      <w:spacing w:val="5"/>
+      <w:kern w:val="28"/>
+      <w:sz w:val="52"/>
+      <w:szCs w:val="52"/>
+    </w:rPr>
+  </w:style>
 </w:styles>
 </file>
 
@@ -4174,6 +4614,56 @@
       <w:rFonts w:ascii="Tahoma" w:hAnsi="Tahoma" w:cs="Tahoma"/>
       <w:sz w:val="16"/>
       <w:szCs w:val="16"/>
+    </w:rPr>
+  </w:style>
+  <w:style w:type="character" w:styleId="Hyperlink">
+    <w:name w:val="Hyperlink"/>
+    <w:basedOn w:val="DefaultParagraphFont"/>
+    <w:uiPriority w:val="99"/>
+    <w:unhideWhenUsed/>
+    <w:rsid w:val="00075684"/>
+    <w:rPr>
+      <w:color w:val="0000FF" w:themeColor="hyperlink"/>
+      <w:u w:val="single"/>
+    </w:rPr>
+  </w:style>
+  <w:style w:type="paragraph" w:styleId="Title">
+    <w:name w:val="Title"/>
+    <w:basedOn w:val="Normal"/>
+    <w:next w:val="Normal"/>
+    <w:link w:val="TitleChar"/>
+    <w:uiPriority w:val="10"/>
+    <w:qFormat/>
+    <w:rsid w:val="009B34BC"/>
+    <w:pPr>
+      <w:pBdr>
+        <w:bottom w:val="single" w:sz="8" w:space="4" w:color="4F81BD" w:themeColor="accent1"/>
+      </w:pBdr>
+      <w:spacing w:after="300" w:line="240" w:lineRule="auto"/>
+      <w:contextualSpacing/>
+    </w:pPr>
+    <w:rPr>
+      <w:rFonts w:asciiTheme="majorHAnsi" w:eastAsiaTheme="majorEastAsia" w:hAnsiTheme="majorHAnsi" w:cstheme="majorBidi"/>
+      <w:color w:val="17365D" w:themeColor="text2" w:themeShade="BF"/>
+      <w:spacing w:val="5"/>
+      <w:kern w:val="28"/>
+      <w:sz w:val="52"/>
+      <w:szCs w:val="52"/>
+    </w:rPr>
+  </w:style>
+  <w:style w:type="character" w:customStyle="1" w:styleId="TitleChar">
+    <w:name w:val="Title Char"/>
+    <w:basedOn w:val="DefaultParagraphFont"/>
+    <w:link w:val="Title"/>
+    <w:uiPriority w:val="10"/>
+    <w:rsid w:val="009B34BC"/>
+    <w:rPr>
+      <w:rFonts w:asciiTheme="majorHAnsi" w:eastAsiaTheme="majorEastAsia" w:hAnsiTheme="majorHAnsi" w:cstheme="majorBidi"/>
+      <w:color w:val="17365D" w:themeColor="text2" w:themeShade="BF"/>
+      <w:spacing w:val="5"/>
+      <w:kern w:val="28"/>
+      <w:sz w:val="52"/>
+      <w:szCs w:val="52"/>
     </w:rPr>
   </w:style>
 </w:styles>

</xml_diff>